<commit_message>
creando la ruta inicial y requiriendola en el app.js para poder activar el middleware de las rutas y poder usar en postman la tura  creada.
</commit_message>
<xml_diff>
--- a/PROYECTO MEAN 5.docx
+++ b/PROYECTO MEAN 5.docx
@@ -12130,202 +12130,3443 @@
           <w:szCs w:val="21"/>
           <w:lang w:val="en-US" w:eastAsia="es-ES"/>
         </w:rPr>
-        <w:t xml:space="preserve"> el user seguido</w:t>
+        <w:t xml:space="preserve"> el user </w:t>
+      </w:r>
+      <w:proofErr w:type="spellStart"/>
+      <w:r>
+        <w:rPr>
+          <w:rFonts w:ascii="Consolas" w:eastAsia="Times New Roman" w:hAnsi="Consolas" w:cs="Consolas"/>
+          <w:color w:val="E6E6E6"/>
+          <w:sz w:val="21"/>
+          <w:szCs w:val="21"/>
+          <w:lang w:val="en-US" w:eastAsia="es-ES"/>
+        </w:rPr>
+        <w:t>seguido</w:t>
+      </w:r>
+      <w:proofErr w:type="spellEnd"/>
+    </w:p>
+    <w:p>
+      <w:pPr>
+        <w:shd w:val="clear" w:color="auto" w:fill="292A2B"/>
+        <w:spacing w:after="0" w:line="285" w:lineRule="atLeast"/>
+        <w:rPr>
+          <w:rFonts w:ascii="Consolas" w:eastAsia="Times New Roman" w:hAnsi="Consolas" w:cs="Consolas"/>
+          <w:color w:val="E6E6E6"/>
+          <w:sz w:val="21"/>
+          <w:szCs w:val="21"/>
+          <w:lang w:val="en-US" w:eastAsia="es-ES"/>
+        </w:rPr>
+      </w:pPr>
+      <w:r>
+        <w:rPr>
+          <w:rFonts w:ascii="Consolas" w:eastAsia="Times New Roman" w:hAnsi="Consolas" w:cs="Consolas"/>
+          <w:color w:val="E6E6E6"/>
+          <w:sz w:val="21"/>
+          <w:szCs w:val="21"/>
+          <w:lang w:val="en-US" w:eastAsia="es-ES"/>
+        </w:rPr>
+        <w:t>})</w:t>
+      </w:r>
+    </w:p>
+    <w:p>
+      <w:pPr>
+        <w:shd w:val="clear" w:color="auto" w:fill="292A2B"/>
+        <w:spacing w:after="0" w:line="285" w:lineRule="atLeast"/>
+        <w:rPr>
+          <w:rFonts w:ascii="Consolas" w:eastAsia="Times New Roman" w:hAnsi="Consolas" w:cs="Consolas"/>
+          <w:color w:val="E6E6E6"/>
+          <w:sz w:val="21"/>
+          <w:szCs w:val="21"/>
+          <w:lang w:val="en-US" w:eastAsia="es-ES"/>
+        </w:rPr>
+      </w:pPr>
+    </w:p>
+    <w:p>
+      <w:pPr>
+        <w:shd w:val="clear" w:color="auto" w:fill="292A2B"/>
+        <w:spacing w:after="0" w:line="285" w:lineRule="atLeast"/>
+        <w:rPr>
+          <w:rFonts w:ascii="Consolas" w:eastAsia="Times New Roman" w:hAnsi="Consolas" w:cs="Consolas"/>
+          <w:color w:val="E6E6E6"/>
+          <w:sz w:val="21"/>
+          <w:szCs w:val="21"/>
+          <w:lang w:val="en-US" w:eastAsia="es-ES"/>
+        </w:rPr>
+      </w:pPr>
+      <w:proofErr w:type="spellStart"/>
+      <w:r>
+        <w:rPr>
+          <w:rFonts w:ascii="Consolas" w:eastAsia="Times New Roman" w:hAnsi="Consolas" w:cs="Consolas"/>
+          <w:color w:val="B084EB"/>
+          <w:sz w:val="21"/>
+          <w:szCs w:val="21"/>
+          <w:lang w:val="en-US" w:eastAsia="es-ES"/>
+        </w:rPr>
+        <w:t>module</w:t>
+      </w:r>
+      <w:r>
+        <w:rPr>
+          <w:rFonts w:ascii="Consolas" w:eastAsia="Times New Roman" w:hAnsi="Consolas" w:cs="Consolas"/>
+          <w:color w:val="E6E6E6"/>
+          <w:sz w:val="21"/>
+          <w:szCs w:val="21"/>
+          <w:lang w:val="en-US" w:eastAsia="es-ES"/>
+        </w:rPr>
+        <w:t>.</w:t>
+      </w:r>
+      <w:r>
+        <w:rPr>
+          <w:rFonts w:ascii="Consolas" w:eastAsia="Times New Roman" w:hAnsi="Consolas" w:cs="Consolas"/>
+          <w:color w:val="B084EB"/>
+          <w:sz w:val="21"/>
+          <w:szCs w:val="21"/>
+          <w:lang w:val="en-US" w:eastAsia="es-ES"/>
+        </w:rPr>
+        <w:t>exports</w:t>
+      </w:r>
+      <w:proofErr w:type="spellEnd"/>
+      <w:r>
+        <w:rPr>
+          <w:rFonts w:ascii="Consolas" w:eastAsia="Times New Roman" w:hAnsi="Consolas" w:cs="Consolas"/>
+          <w:color w:val="E6E6E6"/>
+          <w:sz w:val="21"/>
+          <w:szCs w:val="21"/>
+          <w:lang w:val="en-US" w:eastAsia="es-ES"/>
+        </w:rPr>
+        <w:t xml:space="preserve"> = </w:t>
+      </w:r>
+      <w:proofErr w:type="spellStart"/>
+      <w:proofErr w:type="gramStart"/>
+      <w:r>
+        <w:rPr>
+          <w:rFonts w:ascii="Consolas" w:eastAsia="Times New Roman" w:hAnsi="Consolas" w:cs="Consolas"/>
+          <w:color w:val="FF9AC1"/>
+          <w:sz w:val="21"/>
+          <w:szCs w:val="21"/>
+          <w:lang w:val="en-US" w:eastAsia="es-ES"/>
+        </w:rPr>
+        <w:t>mongoose</w:t>
+      </w:r>
+      <w:r>
+        <w:rPr>
+          <w:rFonts w:ascii="Consolas" w:eastAsia="Times New Roman" w:hAnsi="Consolas" w:cs="Consolas"/>
+          <w:color w:val="E6E6E6"/>
+          <w:sz w:val="21"/>
+          <w:szCs w:val="21"/>
+          <w:lang w:val="en-US" w:eastAsia="es-ES"/>
+        </w:rPr>
+        <w:t>.</w:t>
+      </w:r>
+      <w:r>
+        <w:rPr>
+          <w:rFonts w:ascii="Consolas" w:eastAsia="Times New Roman" w:hAnsi="Consolas" w:cs="Consolas"/>
+          <w:color w:val="6FC1FF"/>
+          <w:sz w:val="21"/>
+          <w:szCs w:val="21"/>
+          <w:lang w:val="en-US" w:eastAsia="es-ES"/>
+        </w:rPr>
+        <w:t>model</w:t>
+      </w:r>
+      <w:proofErr w:type="spellEnd"/>
+      <w:r>
+        <w:rPr>
+          <w:rFonts w:ascii="Consolas" w:eastAsia="Times New Roman" w:hAnsi="Consolas" w:cs="Consolas"/>
+          <w:color w:val="E6E6E6"/>
+          <w:sz w:val="21"/>
+          <w:szCs w:val="21"/>
+          <w:lang w:val="en-US" w:eastAsia="es-ES"/>
+        </w:rPr>
+        <w:t>(</w:t>
+      </w:r>
+      <w:proofErr w:type="gramEnd"/>
+      <w:r>
+        <w:rPr>
+          <w:rFonts w:ascii="Consolas" w:eastAsia="Times New Roman" w:hAnsi="Consolas" w:cs="Consolas"/>
+          <w:color w:val="19F9D8"/>
+          <w:sz w:val="21"/>
+          <w:szCs w:val="21"/>
+          <w:lang w:val="en-US" w:eastAsia="es-ES"/>
+        </w:rPr>
+        <w:t>'Follow'</w:t>
+      </w:r>
+      <w:r>
+        <w:rPr>
+          <w:rFonts w:ascii="Consolas" w:eastAsia="Times New Roman" w:hAnsi="Consolas" w:cs="Consolas"/>
+          <w:color w:val="E6E6E6"/>
+          <w:sz w:val="21"/>
+          <w:szCs w:val="21"/>
+          <w:lang w:val="en-US" w:eastAsia="es-ES"/>
+        </w:rPr>
+        <w:t xml:space="preserve">, </w:t>
+      </w:r>
+      <w:proofErr w:type="spellStart"/>
+      <w:r>
+        <w:rPr>
+          <w:rFonts w:ascii="Consolas" w:eastAsia="Times New Roman" w:hAnsi="Consolas" w:cs="Consolas"/>
+          <w:color w:val="E6E6E6"/>
+          <w:sz w:val="21"/>
+          <w:szCs w:val="21"/>
+          <w:lang w:val="en-US" w:eastAsia="es-ES"/>
+        </w:rPr>
+        <w:t>FollowSchema</w:t>
+      </w:r>
+      <w:proofErr w:type="spellEnd"/>
+      <w:r>
+        <w:rPr>
+          <w:rFonts w:ascii="Consolas" w:eastAsia="Times New Roman" w:hAnsi="Consolas" w:cs="Consolas"/>
+          <w:color w:val="E6E6E6"/>
+          <w:sz w:val="21"/>
+          <w:szCs w:val="21"/>
+          <w:lang w:val="en-US" w:eastAsia="es-ES"/>
+        </w:rPr>
+        <w:t>);</w:t>
+      </w:r>
+    </w:p>
+    <w:p>
+      <w:pPr>
+        <w:jc w:val="both"/>
+        <w:rPr>
+          <w:b/>
+          <w:lang w:val="en-US"/>
+        </w:rPr>
+      </w:pPr>
+    </w:p>
+    <w:p>
+      <w:pPr>
+        <w:tabs>
+          <w:tab w:val="right" w:pos="8504"/>
+        </w:tabs>
+        <w:jc w:val="both"/>
+        <w:rPr>
+          <w:lang w:val="es-ES"/>
+        </w:rPr>
+      </w:pPr>
+      <w:r>
+        <w:rPr>
+          <w:lang w:val="es-ES"/>
+        </w:rPr>
+        <w:t xml:space="preserve">8-vamos con el modelo de mensajes que lo llamaremos </w:t>
+      </w:r>
+      <w:r>
+        <w:rPr>
+          <w:lang w:val="es-ES"/>
+        </w:rPr>
+        <w:t>messageModel.js</w:t>
+      </w:r>
+      <w:r>
+        <w:rPr>
+          <w:lang w:val="es-ES"/>
+        </w:rPr>
+        <w:tab/>
+      </w:r>
+    </w:p>
+    <w:p>
+      <w:pPr>
+        <w:shd w:val="clear" w:color="auto" w:fill="292A2B"/>
+        <w:spacing w:after="0" w:line="285" w:lineRule="atLeast"/>
+        <w:rPr>
+          <w:rFonts w:ascii="Consolas" w:eastAsia="Times New Roman" w:hAnsi="Consolas" w:cs="Consolas"/>
+          <w:color w:val="E6E6E6"/>
+          <w:sz w:val="21"/>
+          <w:szCs w:val="21"/>
+          <w:lang w:val="en-US" w:eastAsia="es-ES"/>
+        </w:rPr>
+      </w:pPr>
+      <w:r>
+        <w:rPr>
+          <w:rFonts w:ascii="Consolas" w:eastAsia="Times New Roman" w:hAnsi="Consolas" w:cs="Consolas"/>
+          <w:color w:val="19F9D8"/>
+          <w:sz w:val="21"/>
+          <w:szCs w:val="21"/>
+          <w:lang w:val="en-US" w:eastAsia="es-ES"/>
+        </w:rPr>
+        <w:t>'</w:t>
+      </w:r>
+      <w:proofErr w:type="gramStart"/>
+      <w:r>
+        <w:rPr>
+          <w:rFonts w:ascii="Consolas" w:eastAsia="Times New Roman" w:hAnsi="Consolas" w:cs="Consolas"/>
+          <w:color w:val="19F9D8"/>
+          <w:sz w:val="21"/>
+          <w:szCs w:val="21"/>
+          <w:lang w:val="en-US" w:eastAsia="es-ES"/>
+        </w:rPr>
+        <w:t>use</w:t>
+      </w:r>
+      <w:proofErr w:type="gramEnd"/>
+      <w:r>
+        <w:rPr>
+          <w:rFonts w:ascii="Consolas" w:eastAsia="Times New Roman" w:hAnsi="Consolas" w:cs="Consolas"/>
+          <w:color w:val="19F9D8"/>
+          <w:sz w:val="21"/>
+          <w:szCs w:val="21"/>
+          <w:lang w:val="en-US" w:eastAsia="es-ES"/>
+        </w:rPr>
+        <w:t xml:space="preserve"> strict'</w:t>
+      </w:r>
+    </w:p>
+    <w:p>
+      <w:pPr>
+        <w:shd w:val="clear" w:color="auto" w:fill="292A2B"/>
+        <w:spacing w:after="0" w:line="285" w:lineRule="atLeast"/>
+        <w:rPr>
+          <w:rFonts w:ascii="Consolas" w:eastAsia="Times New Roman" w:hAnsi="Consolas" w:cs="Consolas"/>
+          <w:color w:val="E6E6E6"/>
+          <w:sz w:val="21"/>
+          <w:szCs w:val="21"/>
+          <w:lang w:val="en-US" w:eastAsia="es-ES"/>
+        </w:rPr>
+      </w:pPr>
+      <w:proofErr w:type="spellStart"/>
+      <w:proofErr w:type="gramStart"/>
+      <w:r>
+        <w:rPr>
+          <w:rFonts w:ascii="Consolas" w:eastAsia="Times New Roman" w:hAnsi="Consolas" w:cs="Consolas"/>
+          <w:color w:val="FFB86C"/>
+          <w:sz w:val="21"/>
+          <w:szCs w:val="21"/>
+          <w:lang w:val="en-US" w:eastAsia="es-ES"/>
+        </w:rPr>
+        <w:t>var</w:t>
+      </w:r>
+      <w:proofErr w:type="spellEnd"/>
+      <w:proofErr w:type="gramEnd"/>
+      <w:r>
+        <w:rPr>
+          <w:rFonts w:ascii="Consolas" w:eastAsia="Times New Roman" w:hAnsi="Consolas" w:cs="Consolas"/>
+          <w:color w:val="E6E6E6"/>
+          <w:sz w:val="21"/>
+          <w:szCs w:val="21"/>
+          <w:lang w:val="en-US" w:eastAsia="es-ES"/>
+        </w:rPr>
+        <w:t xml:space="preserve"> mongoose = </w:t>
+      </w:r>
+      <w:r>
+        <w:rPr>
+          <w:rFonts w:ascii="Consolas" w:eastAsia="Times New Roman" w:hAnsi="Consolas" w:cs="Consolas"/>
+          <w:color w:val="6FC1FF"/>
+          <w:sz w:val="21"/>
+          <w:szCs w:val="21"/>
+          <w:lang w:val="en-US" w:eastAsia="es-ES"/>
+        </w:rPr>
+        <w:t>require</w:t>
+      </w:r>
+      <w:r>
+        <w:rPr>
+          <w:rFonts w:ascii="Consolas" w:eastAsia="Times New Roman" w:hAnsi="Consolas" w:cs="Consolas"/>
+          <w:color w:val="E6E6E6"/>
+          <w:sz w:val="21"/>
+          <w:szCs w:val="21"/>
+          <w:lang w:val="en-US" w:eastAsia="es-ES"/>
+        </w:rPr>
+        <w:t>(</w:t>
+      </w:r>
+      <w:r>
+        <w:rPr>
+          <w:rFonts w:ascii="Consolas" w:eastAsia="Times New Roman" w:hAnsi="Consolas" w:cs="Consolas"/>
+          <w:color w:val="19F9D8"/>
+          <w:sz w:val="21"/>
+          <w:szCs w:val="21"/>
+          <w:lang w:val="en-US" w:eastAsia="es-ES"/>
+        </w:rPr>
+        <w:t>'mongoose'</w:t>
+      </w:r>
+      <w:r>
+        <w:rPr>
+          <w:rFonts w:ascii="Consolas" w:eastAsia="Times New Roman" w:hAnsi="Consolas" w:cs="Consolas"/>
+          <w:color w:val="E6E6E6"/>
+          <w:sz w:val="21"/>
+          <w:szCs w:val="21"/>
+          <w:lang w:val="en-US" w:eastAsia="es-ES"/>
+        </w:rPr>
+        <w:t>);</w:t>
+      </w:r>
+    </w:p>
+    <w:p>
+      <w:pPr>
+        <w:shd w:val="clear" w:color="auto" w:fill="292A2B"/>
+        <w:spacing w:after="0" w:line="285" w:lineRule="atLeast"/>
+        <w:rPr>
+          <w:rFonts w:ascii="Consolas" w:eastAsia="Times New Roman" w:hAnsi="Consolas" w:cs="Consolas"/>
+          <w:color w:val="E6E6E6"/>
+          <w:sz w:val="21"/>
+          <w:szCs w:val="21"/>
+          <w:lang w:val="en-US" w:eastAsia="es-ES"/>
+        </w:rPr>
+      </w:pPr>
+      <w:proofErr w:type="spellStart"/>
+      <w:proofErr w:type="gramStart"/>
+      <w:r>
+        <w:rPr>
+          <w:rFonts w:ascii="Consolas" w:eastAsia="Times New Roman" w:hAnsi="Consolas" w:cs="Consolas"/>
+          <w:color w:val="FFB86C"/>
+          <w:sz w:val="21"/>
+          <w:szCs w:val="21"/>
+          <w:lang w:val="en-US" w:eastAsia="es-ES"/>
+        </w:rPr>
+        <w:t>var</w:t>
+      </w:r>
+      <w:proofErr w:type="spellEnd"/>
+      <w:proofErr w:type="gramEnd"/>
+      <w:r>
+        <w:rPr>
+          <w:rFonts w:ascii="Consolas" w:eastAsia="Times New Roman" w:hAnsi="Consolas" w:cs="Consolas"/>
+          <w:color w:val="E6E6E6"/>
+          <w:sz w:val="21"/>
+          <w:szCs w:val="21"/>
+          <w:lang w:val="en-US" w:eastAsia="es-ES"/>
+        </w:rPr>
+        <w:t xml:space="preserve"> Schema = </w:t>
+      </w:r>
+      <w:proofErr w:type="spellStart"/>
+      <w:r>
+        <w:rPr>
+          <w:rFonts w:ascii="Consolas" w:eastAsia="Times New Roman" w:hAnsi="Consolas" w:cs="Consolas"/>
+          <w:color w:val="FF9AC1"/>
+          <w:sz w:val="21"/>
+          <w:szCs w:val="21"/>
+          <w:lang w:val="en-US" w:eastAsia="es-ES"/>
+        </w:rPr>
+        <w:t>mongoose</w:t>
+      </w:r>
+      <w:r>
+        <w:rPr>
+          <w:rFonts w:ascii="Consolas" w:eastAsia="Times New Roman" w:hAnsi="Consolas" w:cs="Consolas"/>
+          <w:color w:val="E6E6E6"/>
+          <w:sz w:val="21"/>
+          <w:szCs w:val="21"/>
+          <w:lang w:val="en-US" w:eastAsia="es-ES"/>
+        </w:rPr>
+        <w:t>.Schema</w:t>
+      </w:r>
+      <w:proofErr w:type="spellEnd"/>
+      <w:r>
+        <w:rPr>
+          <w:rFonts w:ascii="Consolas" w:eastAsia="Times New Roman" w:hAnsi="Consolas" w:cs="Consolas"/>
+          <w:color w:val="E6E6E6"/>
+          <w:sz w:val="21"/>
+          <w:szCs w:val="21"/>
+          <w:lang w:val="en-US" w:eastAsia="es-ES"/>
+        </w:rPr>
+        <w:t>;</w:t>
+      </w:r>
+    </w:p>
+    <w:p>
+      <w:pPr>
+        <w:shd w:val="clear" w:color="auto" w:fill="292A2B"/>
+        <w:spacing w:after="0" w:line="285" w:lineRule="atLeast"/>
+        <w:rPr>
+          <w:rFonts w:ascii="Consolas" w:eastAsia="Times New Roman" w:hAnsi="Consolas" w:cs="Consolas"/>
+          <w:color w:val="E6E6E6"/>
+          <w:sz w:val="21"/>
+          <w:szCs w:val="21"/>
+          <w:lang w:val="en-US" w:eastAsia="es-ES"/>
+        </w:rPr>
+      </w:pPr>
+      <w:proofErr w:type="spellStart"/>
+      <w:proofErr w:type="gramStart"/>
+      <w:r>
+        <w:rPr>
+          <w:rFonts w:ascii="Consolas" w:eastAsia="Times New Roman" w:hAnsi="Consolas" w:cs="Consolas"/>
+          <w:color w:val="FFB86C"/>
+          <w:sz w:val="21"/>
+          <w:szCs w:val="21"/>
+          <w:lang w:val="en-US" w:eastAsia="es-ES"/>
+        </w:rPr>
+        <w:t>var</w:t>
+      </w:r>
+      <w:proofErr w:type="spellEnd"/>
+      <w:proofErr w:type="gramEnd"/>
+      <w:r>
+        <w:rPr>
+          <w:rFonts w:ascii="Consolas" w:eastAsia="Times New Roman" w:hAnsi="Consolas" w:cs="Consolas"/>
+          <w:color w:val="E6E6E6"/>
+          <w:sz w:val="21"/>
+          <w:szCs w:val="21"/>
+          <w:lang w:val="en-US" w:eastAsia="es-ES"/>
+        </w:rPr>
+        <w:t xml:space="preserve"> </w:t>
+      </w:r>
+      <w:proofErr w:type="spellStart"/>
+      <w:r>
+        <w:rPr>
+          <w:rFonts w:ascii="Consolas" w:eastAsia="Times New Roman" w:hAnsi="Consolas" w:cs="Consolas"/>
+          <w:color w:val="E6E6E6"/>
+          <w:sz w:val="21"/>
+          <w:szCs w:val="21"/>
+          <w:lang w:val="en-US" w:eastAsia="es-ES"/>
+        </w:rPr>
+        <w:t>MessageSchema</w:t>
+      </w:r>
+      <w:proofErr w:type="spellEnd"/>
+      <w:r>
+        <w:rPr>
+          <w:rFonts w:ascii="Consolas" w:eastAsia="Times New Roman" w:hAnsi="Consolas" w:cs="Consolas"/>
+          <w:color w:val="E6E6E6"/>
+          <w:sz w:val="21"/>
+          <w:szCs w:val="21"/>
+          <w:lang w:val="en-US" w:eastAsia="es-ES"/>
+        </w:rPr>
+        <w:t xml:space="preserve"> = </w:t>
+      </w:r>
+      <w:r>
+        <w:rPr>
+          <w:rFonts w:ascii="Consolas" w:eastAsia="Times New Roman" w:hAnsi="Consolas" w:cs="Consolas"/>
+          <w:color w:val="6FC1FF"/>
+          <w:sz w:val="21"/>
+          <w:szCs w:val="21"/>
+          <w:lang w:val="en-US" w:eastAsia="es-ES"/>
+        </w:rPr>
+        <w:t>Schema</w:t>
+      </w:r>
+      <w:r>
+        <w:rPr>
+          <w:rFonts w:ascii="Consolas" w:eastAsia="Times New Roman" w:hAnsi="Consolas" w:cs="Consolas"/>
+          <w:color w:val="E6E6E6"/>
+          <w:sz w:val="21"/>
+          <w:szCs w:val="21"/>
+          <w:lang w:val="en-US" w:eastAsia="es-ES"/>
+        </w:rPr>
+        <w:t>({</w:t>
+      </w:r>
+    </w:p>
+    <w:p>
+      <w:pPr>
+        <w:shd w:val="clear" w:color="auto" w:fill="292A2B"/>
+        <w:spacing w:after="0" w:line="285" w:lineRule="atLeast"/>
+        <w:rPr>
+          <w:rFonts w:ascii="Consolas" w:eastAsia="Times New Roman" w:hAnsi="Consolas" w:cs="Consolas"/>
+          <w:color w:val="E6E6E6"/>
+          <w:sz w:val="21"/>
+          <w:szCs w:val="21"/>
+          <w:lang w:val="es-ES" w:eastAsia="es-ES"/>
+        </w:rPr>
+      </w:pPr>
+      <w:r>
+        <w:rPr>
+          <w:rFonts w:ascii="Consolas" w:eastAsia="Times New Roman" w:hAnsi="Consolas" w:cs="Consolas"/>
+          <w:color w:val="E6E6E6"/>
+          <w:sz w:val="21"/>
+          <w:szCs w:val="21"/>
+          <w:lang w:val="en-US" w:eastAsia="es-ES"/>
+        </w:rPr>
+        <w:t xml:space="preserve">    </w:t>
+      </w:r>
+      <w:proofErr w:type="spellStart"/>
+      <w:proofErr w:type="gramStart"/>
+      <w:r>
+        <w:rPr>
+          <w:rFonts w:ascii="Consolas" w:eastAsia="Times New Roman" w:hAnsi="Consolas" w:cs="Consolas"/>
+          <w:color w:val="E6E6E6"/>
+          <w:sz w:val="21"/>
+          <w:szCs w:val="21"/>
+          <w:lang w:val="es-ES" w:eastAsia="es-ES"/>
+        </w:rPr>
+        <w:t>emmiter</w:t>
+      </w:r>
+      <w:proofErr w:type="spellEnd"/>
+      <w:proofErr w:type="gramEnd"/>
+      <w:r>
+        <w:rPr>
+          <w:rFonts w:ascii="Consolas" w:eastAsia="Times New Roman" w:hAnsi="Consolas" w:cs="Consolas"/>
+          <w:color w:val="E6E6E6"/>
+          <w:sz w:val="21"/>
+          <w:szCs w:val="21"/>
+          <w:lang w:val="es-ES" w:eastAsia="es-ES"/>
+        </w:rPr>
+        <w:t xml:space="preserve"> : {</w:t>
+      </w:r>
+      <w:proofErr w:type="spellStart"/>
+      <w:r>
+        <w:rPr>
+          <w:rFonts w:ascii="Consolas" w:eastAsia="Times New Roman" w:hAnsi="Consolas" w:cs="Consolas"/>
+          <w:color w:val="E6E6E6"/>
+          <w:sz w:val="21"/>
+          <w:szCs w:val="21"/>
+          <w:lang w:val="es-ES" w:eastAsia="es-ES"/>
+        </w:rPr>
+        <w:t>type</w:t>
+      </w:r>
+      <w:proofErr w:type="spellEnd"/>
+      <w:r>
+        <w:rPr>
+          <w:rFonts w:ascii="Consolas" w:eastAsia="Times New Roman" w:hAnsi="Consolas" w:cs="Consolas"/>
+          <w:color w:val="E6E6E6"/>
+          <w:sz w:val="21"/>
+          <w:szCs w:val="21"/>
+          <w:lang w:val="es-ES" w:eastAsia="es-ES"/>
+        </w:rPr>
+        <w:t xml:space="preserve">: </w:t>
+      </w:r>
+      <w:proofErr w:type="spellStart"/>
+      <w:r>
+        <w:rPr>
+          <w:rFonts w:ascii="Consolas" w:eastAsia="Times New Roman" w:hAnsi="Consolas" w:cs="Consolas"/>
+          <w:color w:val="FF9AC1"/>
+          <w:sz w:val="21"/>
+          <w:szCs w:val="21"/>
+          <w:lang w:val="es-ES" w:eastAsia="es-ES"/>
+        </w:rPr>
+        <w:t>Schema</w:t>
+      </w:r>
+      <w:r>
+        <w:rPr>
+          <w:rFonts w:ascii="Consolas" w:eastAsia="Times New Roman" w:hAnsi="Consolas" w:cs="Consolas"/>
+          <w:color w:val="E6E6E6"/>
+          <w:sz w:val="21"/>
+          <w:szCs w:val="21"/>
+          <w:lang w:val="es-ES" w:eastAsia="es-ES"/>
+        </w:rPr>
+        <w:t>.ObjectId</w:t>
+      </w:r>
+      <w:proofErr w:type="spellEnd"/>
+      <w:r>
+        <w:rPr>
+          <w:rFonts w:ascii="Consolas" w:eastAsia="Times New Roman" w:hAnsi="Consolas" w:cs="Consolas"/>
+          <w:color w:val="E6E6E6"/>
+          <w:sz w:val="21"/>
+          <w:szCs w:val="21"/>
+          <w:lang w:val="es-ES" w:eastAsia="es-ES"/>
+        </w:rPr>
+        <w:t xml:space="preserve">, </w:t>
+      </w:r>
+      <w:proofErr w:type="spellStart"/>
+      <w:r>
+        <w:rPr>
+          <w:rFonts w:ascii="Consolas" w:eastAsia="Times New Roman" w:hAnsi="Consolas" w:cs="Consolas"/>
+          <w:color w:val="E6E6E6"/>
+          <w:sz w:val="21"/>
+          <w:szCs w:val="21"/>
+          <w:lang w:val="es-ES" w:eastAsia="es-ES"/>
+        </w:rPr>
+        <w:t>ref</w:t>
+      </w:r>
+      <w:proofErr w:type="spellEnd"/>
+      <w:r>
+        <w:rPr>
+          <w:rFonts w:ascii="Consolas" w:eastAsia="Times New Roman" w:hAnsi="Consolas" w:cs="Consolas"/>
+          <w:color w:val="E6E6E6"/>
+          <w:sz w:val="21"/>
+          <w:szCs w:val="21"/>
+          <w:lang w:val="es-ES" w:eastAsia="es-ES"/>
+        </w:rPr>
+        <w:t xml:space="preserve"> :</w:t>
+      </w:r>
+      <w:r>
+        <w:rPr>
+          <w:rFonts w:ascii="Consolas" w:eastAsia="Times New Roman" w:hAnsi="Consolas" w:cs="Consolas"/>
+          <w:color w:val="19F9D8"/>
+          <w:sz w:val="21"/>
+          <w:szCs w:val="21"/>
+          <w:lang w:val="es-ES" w:eastAsia="es-ES"/>
+        </w:rPr>
+        <w:t>'</w:t>
+      </w:r>
+      <w:proofErr w:type="spellStart"/>
+      <w:r>
+        <w:rPr>
+          <w:rFonts w:ascii="Consolas" w:eastAsia="Times New Roman" w:hAnsi="Consolas" w:cs="Consolas"/>
+          <w:color w:val="19F9D8"/>
+          <w:sz w:val="21"/>
+          <w:szCs w:val="21"/>
+          <w:lang w:val="es-ES" w:eastAsia="es-ES"/>
+        </w:rPr>
+        <w:t>User</w:t>
+      </w:r>
+      <w:proofErr w:type="spellEnd"/>
+      <w:r>
+        <w:rPr>
+          <w:rFonts w:ascii="Consolas" w:eastAsia="Times New Roman" w:hAnsi="Consolas" w:cs="Consolas"/>
+          <w:color w:val="19F9D8"/>
+          <w:sz w:val="21"/>
+          <w:szCs w:val="21"/>
+          <w:lang w:val="es-ES" w:eastAsia="es-ES"/>
+        </w:rPr>
+        <w:t>'</w:t>
+      </w:r>
+      <w:r>
+        <w:rPr>
+          <w:rFonts w:ascii="Consolas" w:eastAsia="Times New Roman" w:hAnsi="Consolas" w:cs="Consolas"/>
+          <w:color w:val="E6E6E6"/>
+          <w:sz w:val="21"/>
+          <w:szCs w:val="21"/>
+          <w:lang w:val="es-ES" w:eastAsia="es-ES"/>
+        </w:rPr>
+        <w:t xml:space="preserve">}, </w:t>
+      </w:r>
+      <w:r>
+        <w:rPr>
+          <w:rFonts w:ascii="Consolas" w:eastAsia="Times New Roman" w:hAnsi="Consolas" w:cs="Consolas"/>
+          <w:i/>
+          <w:iCs/>
+          <w:color w:val="676B79"/>
+          <w:sz w:val="21"/>
+          <w:szCs w:val="21"/>
+          <w:lang w:val="es-ES" w:eastAsia="es-ES"/>
+        </w:rPr>
+        <w:t>//usuario que emite el mensaje</w:t>
+      </w:r>
+    </w:p>
+    <w:p>
+      <w:pPr>
+        <w:shd w:val="clear" w:color="auto" w:fill="292A2B"/>
+        <w:spacing w:after="0" w:line="285" w:lineRule="atLeast"/>
+        <w:rPr>
+          <w:rFonts w:ascii="Consolas" w:eastAsia="Times New Roman" w:hAnsi="Consolas" w:cs="Consolas"/>
+          <w:color w:val="E6E6E6"/>
+          <w:sz w:val="21"/>
+          <w:szCs w:val="21"/>
+          <w:lang w:val="en-US" w:eastAsia="es-ES"/>
+        </w:rPr>
+      </w:pPr>
+      <w:r>
+        <w:rPr>
+          <w:rFonts w:ascii="Consolas" w:eastAsia="Times New Roman" w:hAnsi="Consolas" w:cs="Consolas"/>
+          <w:color w:val="E6E6E6"/>
+          <w:sz w:val="21"/>
+          <w:szCs w:val="21"/>
+          <w:lang w:val="es-ES" w:eastAsia="es-ES"/>
+        </w:rPr>
+        <w:t xml:space="preserve">    </w:t>
+      </w:r>
+      <w:proofErr w:type="spellStart"/>
+      <w:proofErr w:type="gramStart"/>
+      <w:r>
+        <w:rPr>
+          <w:rFonts w:ascii="Consolas" w:eastAsia="Times New Roman" w:hAnsi="Consolas" w:cs="Consolas"/>
+          <w:color w:val="E6E6E6"/>
+          <w:sz w:val="21"/>
+          <w:szCs w:val="21"/>
+          <w:lang w:val="en-US" w:eastAsia="es-ES"/>
+        </w:rPr>
+        <w:t>receiber</w:t>
+      </w:r>
+      <w:proofErr w:type="spellEnd"/>
+      <w:proofErr w:type="gramEnd"/>
+      <w:r>
+        <w:rPr>
+          <w:rFonts w:ascii="Consolas" w:eastAsia="Times New Roman" w:hAnsi="Consolas" w:cs="Consolas"/>
+          <w:color w:val="E6E6E6"/>
+          <w:sz w:val="21"/>
+          <w:szCs w:val="21"/>
+          <w:lang w:val="en-US" w:eastAsia="es-ES"/>
+        </w:rPr>
+        <w:t xml:space="preserve"> :{type: </w:t>
+      </w:r>
+      <w:proofErr w:type="spellStart"/>
+      <w:r>
+        <w:rPr>
+          <w:rFonts w:ascii="Consolas" w:eastAsia="Times New Roman" w:hAnsi="Consolas" w:cs="Consolas"/>
+          <w:color w:val="FF9AC1"/>
+          <w:sz w:val="21"/>
+          <w:szCs w:val="21"/>
+          <w:lang w:val="en-US" w:eastAsia="es-ES"/>
+        </w:rPr>
+        <w:t>Schema</w:t>
+      </w:r>
+      <w:r>
+        <w:rPr>
+          <w:rFonts w:ascii="Consolas" w:eastAsia="Times New Roman" w:hAnsi="Consolas" w:cs="Consolas"/>
+          <w:color w:val="E6E6E6"/>
+          <w:sz w:val="21"/>
+          <w:szCs w:val="21"/>
+          <w:lang w:val="en-US" w:eastAsia="es-ES"/>
+        </w:rPr>
+        <w:t>.ObjectId</w:t>
+      </w:r>
+      <w:proofErr w:type="spellEnd"/>
+      <w:r>
+        <w:rPr>
+          <w:rFonts w:ascii="Consolas" w:eastAsia="Times New Roman" w:hAnsi="Consolas" w:cs="Consolas"/>
+          <w:color w:val="E6E6E6"/>
+          <w:sz w:val="21"/>
+          <w:szCs w:val="21"/>
+          <w:lang w:val="en-US" w:eastAsia="es-ES"/>
+        </w:rPr>
+        <w:t>, ref :</w:t>
+      </w:r>
+      <w:r>
+        <w:rPr>
+          <w:rFonts w:ascii="Consolas" w:eastAsia="Times New Roman" w:hAnsi="Consolas" w:cs="Consolas"/>
+          <w:color w:val="19F9D8"/>
+          <w:sz w:val="21"/>
+          <w:szCs w:val="21"/>
+          <w:lang w:val="en-US" w:eastAsia="es-ES"/>
+        </w:rPr>
+        <w:t>'User'</w:t>
+      </w:r>
+      <w:r>
+        <w:rPr>
+          <w:rFonts w:ascii="Consolas" w:eastAsia="Times New Roman" w:hAnsi="Consolas" w:cs="Consolas"/>
+          <w:color w:val="E6E6E6"/>
+          <w:sz w:val="21"/>
+          <w:szCs w:val="21"/>
+          <w:lang w:val="en-US" w:eastAsia="es-ES"/>
+        </w:rPr>
+        <w:t>},</w:t>
+      </w:r>
+      <w:r>
+        <w:rPr>
+          <w:rFonts w:ascii="Consolas" w:eastAsia="Times New Roman" w:hAnsi="Consolas" w:cs="Consolas"/>
+          <w:i/>
+          <w:iCs/>
+          <w:color w:val="676B79"/>
+          <w:sz w:val="21"/>
+          <w:szCs w:val="21"/>
+          <w:lang w:val="en-US" w:eastAsia="es-ES"/>
+        </w:rPr>
+        <w:t>//</w:t>
+      </w:r>
+      <w:proofErr w:type="spellStart"/>
+      <w:r>
+        <w:rPr>
+          <w:rFonts w:ascii="Consolas" w:eastAsia="Times New Roman" w:hAnsi="Consolas" w:cs="Consolas"/>
+          <w:i/>
+          <w:iCs/>
+          <w:color w:val="676B79"/>
+          <w:sz w:val="21"/>
+          <w:szCs w:val="21"/>
+          <w:lang w:val="en-US" w:eastAsia="es-ES"/>
+        </w:rPr>
+        <w:t>usuario</w:t>
+      </w:r>
+      <w:proofErr w:type="spellEnd"/>
+      <w:r>
+        <w:rPr>
+          <w:rFonts w:ascii="Consolas" w:eastAsia="Times New Roman" w:hAnsi="Consolas" w:cs="Consolas"/>
+          <w:i/>
+          <w:iCs/>
+          <w:color w:val="676B79"/>
+          <w:sz w:val="21"/>
+          <w:szCs w:val="21"/>
+          <w:lang w:val="en-US" w:eastAsia="es-ES"/>
+        </w:rPr>
+        <w:t xml:space="preserve"> </w:t>
+      </w:r>
+      <w:proofErr w:type="spellStart"/>
+      <w:r>
+        <w:rPr>
+          <w:rFonts w:ascii="Consolas" w:eastAsia="Times New Roman" w:hAnsi="Consolas" w:cs="Consolas"/>
+          <w:i/>
+          <w:iCs/>
+          <w:color w:val="676B79"/>
+          <w:sz w:val="21"/>
+          <w:szCs w:val="21"/>
+          <w:lang w:val="en-US" w:eastAsia="es-ES"/>
+        </w:rPr>
+        <w:t>recibe</w:t>
+      </w:r>
+      <w:proofErr w:type="spellEnd"/>
+      <w:r>
+        <w:rPr>
+          <w:rFonts w:ascii="Consolas" w:eastAsia="Times New Roman" w:hAnsi="Consolas" w:cs="Consolas"/>
+          <w:i/>
+          <w:iCs/>
+          <w:color w:val="676B79"/>
+          <w:sz w:val="21"/>
+          <w:szCs w:val="21"/>
+          <w:lang w:val="en-US" w:eastAsia="es-ES"/>
+        </w:rPr>
+        <w:t xml:space="preserve"> el </w:t>
+      </w:r>
+      <w:proofErr w:type="spellStart"/>
+      <w:r>
+        <w:rPr>
+          <w:rFonts w:ascii="Consolas" w:eastAsia="Times New Roman" w:hAnsi="Consolas" w:cs="Consolas"/>
+          <w:i/>
+          <w:iCs/>
+          <w:color w:val="676B79"/>
+          <w:sz w:val="21"/>
+          <w:szCs w:val="21"/>
+          <w:lang w:val="en-US" w:eastAsia="es-ES"/>
+        </w:rPr>
+        <w:t>mensaje</w:t>
+      </w:r>
+      <w:proofErr w:type="spellEnd"/>
+    </w:p>
+    <w:p>
+      <w:pPr>
+        <w:shd w:val="clear" w:color="auto" w:fill="292A2B"/>
+        <w:spacing w:after="0" w:line="285" w:lineRule="atLeast"/>
+        <w:rPr>
+          <w:rFonts w:ascii="Consolas" w:eastAsia="Times New Roman" w:hAnsi="Consolas" w:cs="Consolas"/>
+          <w:color w:val="E6E6E6"/>
+          <w:sz w:val="21"/>
+          <w:szCs w:val="21"/>
+          <w:lang w:val="en-US" w:eastAsia="es-ES"/>
+        </w:rPr>
+      </w:pPr>
+      <w:r>
+        <w:rPr>
+          <w:rFonts w:ascii="Consolas" w:eastAsia="Times New Roman" w:hAnsi="Consolas" w:cs="Consolas"/>
+          <w:color w:val="E6E6E6"/>
+          <w:sz w:val="21"/>
+          <w:szCs w:val="21"/>
+          <w:lang w:val="en-US" w:eastAsia="es-ES"/>
+        </w:rPr>
+        <w:t xml:space="preserve">    </w:t>
+      </w:r>
+      <w:proofErr w:type="spellStart"/>
+      <w:proofErr w:type="gramStart"/>
+      <w:r>
+        <w:rPr>
+          <w:rFonts w:ascii="Consolas" w:eastAsia="Times New Roman" w:hAnsi="Consolas" w:cs="Consolas"/>
+          <w:color w:val="E6E6E6"/>
+          <w:sz w:val="21"/>
+          <w:szCs w:val="21"/>
+          <w:lang w:val="en-US" w:eastAsia="es-ES"/>
+        </w:rPr>
+        <w:t>text:</w:t>
+      </w:r>
+      <w:proofErr w:type="gramEnd"/>
+      <w:r>
+        <w:rPr>
+          <w:rFonts w:ascii="Consolas" w:eastAsia="Times New Roman" w:hAnsi="Consolas" w:cs="Consolas"/>
+          <w:color w:val="FFCC95"/>
+          <w:sz w:val="21"/>
+          <w:szCs w:val="21"/>
+          <w:lang w:val="en-US" w:eastAsia="es-ES"/>
+        </w:rPr>
+        <w:t>String</w:t>
+      </w:r>
+      <w:proofErr w:type="spellEnd"/>
+      <w:r>
+        <w:rPr>
+          <w:rFonts w:ascii="Consolas" w:eastAsia="Times New Roman" w:hAnsi="Consolas" w:cs="Consolas"/>
+          <w:color w:val="E6E6E6"/>
+          <w:sz w:val="21"/>
+          <w:szCs w:val="21"/>
+          <w:lang w:val="en-US" w:eastAsia="es-ES"/>
+        </w:rPr>
+        <w:t>,</w:t>
+      </w:r>
+    </w:p>
+    <w:p>
+      <w:pPr>
+        <w:shd w:val="clear" w:color="auto" w:fill="292A2B"/>
+        <w:spacing w:after="0" w:line="285" w:lineRule="atLeast"/>
+        <w:rPr>
+          <w:rFonts w:ascii="Consolas" w:eastAsia="Times New Roman" w:hAnsi="Consolas" w:cs="Consolas"/>
+          <w:color w:val="E6E6E6"/>
+          <w:sz w:val="21"/>
+          <w:szCs w:val="21"/>
+          <w:lang w:val="en-US" w:eastAsia="es-ES"/>
+        </w:rPr>
+      </w:pPr>
+      <w:r>
+        <w:rPr>
+          <w:rFonts w:ascii="Consolas" w:eastAsia="Times New Roman" w:hAnsi="Consolas" w:cs="Consolas"/>
+          <w:color w:val="E6E6E6"/>
+          <w:sz w:val="21"/>
+          <w:szCs w:val="21"/>
+          <w:lang w:val="en-US" w:eastAsia="es-ES"/>
+        </w:rPr>
+        <w:t xml:space="preserve">    </w:t>
+      </w:r>
+      <w:proofErr w:type="spellStart"/>
+      <w:r>
+        <w:rPr>
+          <w:rFonts w:ascii="Consolas" w:eastAsia="Times New Roman" w:hAnsi="Consolas" w:cs="Consolas"/>
+          <w:color w:val="E6E6E6"/>
+          <w:sz w:val="21"/>
+          <w:szCs w:val="21"/>
+          <w:lang w:val="en-US" w:eastAsia="es-ES"/>
+        </w:rPr>
+        <w:t>created_at</w:t>
+      </w:r>
+      <w:proofErr w:type="gramStart"/>
+      <w:r>
+        <w:rPr>
+          <w:rFonts w:ascii="Consolas" w:eastAsia="Times New Roman" w:hAnsi="Consolas" w:cs="Consolas"/>
+          <w:color w:val="E6E6E6"/>
+          <w:sz w:val="21"/>
+          <w:szCs w:val="21"/>
+          <w:lang w:val="en-US" w:eastAsia="es-ES"/>
+        </w:rPr>
+        <w:t>:</w:t>
+      </w:r>
+      <w:r>
+        <w:rPr>
+          <w:rFonts w:ascii="Consolas" w:eastAsia="Times New Roman" w:hAnsi="Consolas" w:cs="Consolas"/>
+          <w:color w:val="FFCC95"/>
+          <w:sz w:val="21"/>
+          <w:szCs w:val="21"/>
+          <w:lang w:val="en-US" w:eastAsia="es-ES"/>
+        </w:rPr>
+        <w:t>String</w:t>
+      </w:r>
+      <w:proofErr w:type="spellEnd"/>
+      <w:proofErr w:type="gramEnd"/>
+    </w:p>
+    <w:p>
+      <w:pPr>
+        <w:shd w:val="clear" w:color="auto" w:fill="292A2B"/>
+        <w:spacing w:after="0" w:line="285" w:lineRule="atLeast"/>
+        <w:rPr>
+          <w:rFonts w:ascii="Consolas" w:eastAsia="Times New Roman" w:hAnsi="Consolas" w:cs="Consolas"/>
+          <w:color w:val="E6E6E6"/>
+          <w:sz w:val="21"/>
+          <w:szCs w:val="21"/>
+          <w:lang w:val="en-US" w:eastAsia="es-ES"/>
+        </w:rPr>
+      </w:pPr>
+      <w:r>
+        <w:rPr>
+          <w:rFonts w:ascii="Consolas" w:eastAsia="Times New Roman" w:hAnsi="Consolas" w:cs="Consolas"/>
+          <w:color w:val="E6E6E6"/>
+          <w:sz w:val="21"/>
+          <w:szCs w:val="21"/>
+          <w:lang w:val="en-US" w:eastAsia="es-ES"/>
+        </w:rPr>
+        <w:t>});</w:t>
+      </w:r>
+    </w:p>
+    <w:p>
+      <w:pPr>
+        <w:shd w:val="clear" w:color="auto" w:fill="292A2B"/>
+        <w:spacing w:after="0" w:line="285" w:lineRule="atLeast"/>
+        <w:rPr>
+          <w:rFonts w:ascii="Consolas" w:eastAsia="Times New Roman" w:hAnsi="Consolas" w:cs="Consolas"/>
+          <w:color w:val="E6E6E6"/>
+          <w:sz w:val="21"/>
+          <w:szCs w:val="21"/>
+          <w:lang w:val="en-US" w:eastAsia="es-ES"/>
+        </w:rPr>
+      </w:pPr>
+    </w:p>
+    <w:p>
+      <w:pPr>
+        <w:shd w:val="clear" w:color="auto" w:fill="292A2B"/>
+        <w:spacing w:after="0" w:line="285" w:lineRule="atLeast"/>
+        <w:rPr>
+          <w:rFonts w:ascii="Consolas" w:eastAsia="Times New Roman" w:hAnsi="Consolas" w:cs="Consolas"/>
+          <w:color w:val="E6E6E6"/>
+          <w:sz w:val="21"/>
+          <w:szCs w:val="21"/>
+          <w:lang w:val="en-US" w:eastAsia="es-ES"/>
+        </w:rPr>
+      </w:pPr>
+      <w:proofErr w:type="spellStart"/>
+      <w:r>
+        <w:rPr>
+          <w:rFonts w:ascii="Consolas" w:eastAsia="Times New Roman" w:hAnsi="Consolas" w:cs="Consolas"/>
+          <w:color w:val="FF9AC1"/>
+          <w:sz w:val="21"/>
+          <w:szCs w:val="21"/>
+          <w:lang w:val="en-US" w:eastAsia="es-ES"/>
+        </w:rPr>
+        <w:t>moule</w:t>
+      </w:r>
+      <w:r>
+        <w:rPr>
+          <w:rFonts w:ascii="Consolas" w:eastAsia="Times New Roman" w:hAnsi="Consolas" w:cs="Consolas"/>
+          <w:color w:val="E6E6E6"/>
+          <w:sz w:val="21"/>
+          <w:szCs w:val="21"/>
+          <w:lang w:val="en-US" w:eastAsia="es-ES"/>
+        </w:rPr>
+        <w:t>.exports</w:t>
+      </w:r>
+      <w:proofErr w:type="spellEnd"/>
+      <w:r>
+        <w:rPr>
+          <w:rFonts w:ascii="Consolas" w:eastAsia="Times New Roman" w:hAnsi="Consolas" w:cs="Consolas"/>
+          <w:color w:val="E6E6E6"/>
+          <w:sz w:val="21"/>
+          <w:szCs w:val="21"/>
+          <w:lang w:val="en-US" w:eastAsia="es-ES"/>
+        </w:rPr>
+        <w:t xml:space="preserve"> = </w:t>
+      </w:r>
+      <w:proofErr w:type="spellStart"/>
+      <w:proofErr w:type="gramStart"/>
+      <w:r>
+        <w:rPr>
+          <w:rFonts w:ascii="Consolas" w:eastAsia="Times New Roman" w:hAnsi="Consolas" w:cs="Consolas"/>
+          <w:color w:val="FF9AC1"/>
+          <w:sz w:val="21"/>
+          <w:szCs w:val="21"/>
+          <w:lang w:val="en-US" w:eastAsia="es-ES"/>
+        </w:rPr>
+        <w:t>mongoose</w:t>
+      </w:r>
+      <w:r>
+        <w:rPr>
+          <w:rFonts w:ascii="Consolas" w:eastAsia="Times New Roman" w:hAnsi="Consolas" w:cs="Consolas"/>
+          <w:color w:val="E6E6E6"/>
+          <w:sz w:val="21"/>
+          <w:szCs w:val="21"/>
+          <w:lang w:val="en-US" w:eastAsia="es-ES"/>
+        </w:rPr>
+        <w:t>.</w:t>
+      </w:r>
+      <w:r>
+        <w:rPr>
+          <w:rFonts w:ascii="Consolas" w:eastAsia="Times New Roman" w:hAnsi="Consolas" w:cs="Consolas"/>
+          <w:color w:val="6FC1FF"/>
+          <w:sz w:val="21"/>
+          <w:szCs w:val="21"/>
+          <w:lang w:val="en-US" w:eastAsia="es-ES"/>
+        </w:rPr>
+        <w:t>model</w:t>
+      </w:r>
+      <w:proofErr w:type="spellEnd"/>
+      <w:r>
+        <w:rPr>
+          <w:rFonts w:ascii="Consolas" w:eastAsia="Times New Roman" w:hAnsi="Consolas" w:cs="Consolas"/>
+          <w:color w:val="E6E6E6"/>
+          <w:sz w:val="21"/>
+          <w:szCs w:val="21"/>
+          <w:lang w:val="en-US" w:eastAsia="es-ES"/>
+        </w:rPr>
+        <w:t>(</w:t>
+      </w:r>
+      <w:proofErr w:type="gramEnd"/>
+      <w:r>
+        <w:rPr>
+          <w:rFonts w:ascii="Consolas" w:eastAsia="Times New Roman" w:hAnsi="Consolas" w:cs="Consolas"/>
+          <w:color w:val="19F9D8"/>
+          <w:sz w:val="21"/>
+          <w:szCs w:val="21"/>
+          <w:lang w:val="en-US" w:eastAsia="es-ES"/>
+        </w:rPr>
+        <w:t>'Message'</w:t>
+      </w:r>
+      <w:r>
+        <w:rPr>
+          <w:rFonts w:ascii="Consolas" w:eastAsia="Times New Roman" w:hAnsi="Consolas" w:cs="Consolas"/>
+          <w:color w:val="E6E6E6"/>
+          <w:sz w:val="21"/>
+          <w:szCs w:val="21"/>
+          <w:lang w:val="en-US" w:eastAsia="es-ES"/>
+        </w:rPr>
+        <w:t xml:space="preserve">, </w:t>
+      </w:r>
+      <w:proofErr w:type="spellStart"/>
+      <w:r>
+        <w:rPr>
+          <w:rFonts w:ascii="Consolas" w:eastAsia="Times New Roman" w:hAnsi="Consolas" w:cs="Consolas"/>
+          <w:color w:val="E6E6E6"/>
+          <w:sz w:val="21"/>
+          <w:szCs w:val="21"/>
+          <w:lang w:val="en-US" w:eastAsia="es-ES"/>
+        </w:rPr>
+        <w:t>MessageSchema</w:t>
+      </w:r>
+      <w:proofErr w:type="spellEnd"/>
+      <w:r>
+        <w:rPr>
+          <w:rFonts w:ascii="Consolas" w:eastAsia="Times New Roman" w:hAnsi="Consolas" w:cs="Consolas"/>
+          <w:color w:val="E6E6E6"/>
+          <w:sz w:val="21"/>
+          <w:szCs w:val="21"/>
+          <w:lang w:val="en-US" w:eastAsia="es-ES"/>
+        </w:rPr>
+        <w:t>);</w:t>
+      </w:r>
+    </w:p>
+    <w:p>
+      <w:pPr>
+        <w:tabs>
+          <w:tab w:val="right" w:pos="8504"/>
+        </w:tabs>
+        <w:jc w:val="both"/>
+        <w:rPr>
+          <w:lang w:val="en-US"/>
+        </w:rPr>
+      </w:pPr>
+    </w:p>
+    <w:p>
+      <w:pPr>
+        <w:ind w:left="360"/>
+        <w:jc w:val="center"/>
+        <w:rPr>
+          <w:b/>
+          <w:color w:val="FF0000"/>
+          <w:sz w:val="36"/>
+          <w:szCs w:val="36"/>
+          <w:lang w:val="en-US"/>
+        </w:rPr>
+      </w:pPr>
+      <w:proofErr w:type="spellStart"/>
+      <w:proofErr w:type="gramStart"/>
+      <w:r>
+        <w:rPr>
+          <w:b/>
+          <w:color w:val="FF0000"/>
+          <w:sz w:val="36"/>
+          <w:szCs w:val="36"/>
+          <w:lang w:val="en-US"/>
+        </w:rPr>
+        <w:t>usemos</w:t>
+      </w:r>
+      <w:proofErr w:type="spellEnd"/>
+      <w:proofErr w:type="gramEnd"/>
+      <w:r>
+        <w:rPr>
+          <w:b/>
+          <w:color w:val="FF0000"/>
+          <w:sz w:val="36"/>
+          <w:szCs w:val="36"/>
+          <w:lang w:val="en-US"/>
+        </w:rPr>
+        <w:t xml:space="preserve"> la </w:t>
+      </w:r>
+      <w:proofErr w:type="spellStart"/>
+      <w:r>
+        <w:rPr>
+          <w:b/>
+          <w:color w:val="FF0000"/>
+          <w:sz w:val="36"/>
+          <w:szCs w:val="36"/>
+          <w:lang w:val="en-US"/>
+        </w:rPr>
+        <w:t>arquitectura</w:t>
+      </w:r>
+      <w:proofErr w:type="spellEnd"/>
+      <w:r>
+        <w:rPr>
+          <w:b/>
+          <w:color w:val="FF0000"/>
+          <w:sz w:val="36"/>
+          <w:szCs w:val="36"/>
+          <w:lang w:val="en-US"/>
+        </w:rPr>
+        <w:t xml:space="preserve"> MVC</w:t>
+      </w:r>
+    </w:p>
+    <w:p>
+      <w:pPr>
+        <w:ind w:left="360"/>
+        <w:jc w:val="center"/>
+        <w:rPr>
+          <w:lang w:val="en-US"/>
+        </w:rPr>
+      </w:pPr>
+    </w:p>
+    <w:p>
+      <w:pPr>
+        <w:jc w:val="both"/>
+        <w:rPr>
+          <w:b/>
+          <w:lang w:val="en-US"/>
+        </w:rPr>
+      </w:pPr>
+      <w:r>
+        <w:rPr>
+          <w:b/>
+          <w:lang w:val="en-US"/>
+        </w:rPr>
+        <w:t>CREEMOS LOS CONTROLADORES</w:t>
+      </w:r>
+    </w:p>
+    <w:p>
+      <w:pPr>
+        <w:jc w:val="both"/>
+        <w:rPr>
+          <w:lang w:val="en-US"/>
+        </w:rPr>
+      </w:pPr>
+    </w:p>
+    <w:p>
+      <w:pPr>
+        <w:jc w:val="both"/>
+        <w:rPr>
+          <w:lang w:val="es-ES"/>
+        </w:rPr>
+      </w:pPr>
+      <w:r>
+        <w:rPr>
+          <w:lang w:val="es-ES"/>
+        </w:rPr>
+        <w:t xml:space="preserve">1-creemos una nueva carpeta llamada </w:t>
+      </w:r>
+      <w:proofErr w:type="spellStart"/>
+      <w:r>
+        <w:rPr>
+          <w:lang w:val="es-ES"/>
+        </w:rPr>
+        <w:t>controllers</w:t>
+      </w:r>
+      <w:proofErr w:type="spellEnd"/>
+      <w:r>
+        <w:rPr>
+          <w:lang w:val="es-ES"/>
+        </w:rPr>
+        <w:t xml:space="preserve"> y </w:t>
+      </w:r>
+      <w:proofErr w:type="spellStart"/>
+      <w:r>
+        <w:rPr>
+          <w:lang w:val="es-ES"/>
+        </w:rPr>
+        <w:t>alli</w:t>
+      </w:r>
+      <w:proofErr w:type="spellEnd"/>
+      <w:r>
+        <w:rPr>
+          <w:lang w:val="es-ES"/>
+        </w:rPr>
+        <w:t xml:space="preserve"> dentro crearemos los controladores.</w:t>
+      </w:r>
+    </w:p>
+    <w:p>
+      <w:pPr>
+        <w:jc w:val="both"/>
+        <w:rPr>
+          <w:lang w:val="es-ES"/>
+        </w:rPr>
+      </w:pPr>
+      <w:r>
+        <w:rPr>
+          <w:lang w:val="es-ES"/>
+        </w:rPr>
+        <w:t>2-creemos el controlador de usuario al que llamaremos userControllers.js.</w:t>
+      </w:r>
+    </w:p>
+    <w:p>
+      <w:pPr>
+        <w:jc w:val="both"/>
+        <w:rPr>
+          <w:lang w:val="es-ES"/>
+        </w:rPr>
+      </w:pPr>
+      <w:r>
+        <w:rPr>
+          <w:lang w:val="es-ES"/>
+        </w:rPr>
+        <w:t>3-debemos requerir el modelo de usuarios para usarlo dentro de este.</w:t>
+      </w:r>
+    </w:p>
+    <w:p>
+      <w:pPr>
+        <w:shd w:val="clear" w:color="auto" w:fill="292A2B"/>
+        <w:spacing w:after="0" w:line="285" w:lineRule="atLeast"/>
+        <w:rPr>
+          <w:rFonts w:ascii="Consolas" w:eastAsia="Times New Roman" w:hAnsi="Consolas" w:cs="Consolas"/>
+          <w:color w:val="E6E6E6"/>
+          <w:sz w:val="21"/>
+          <w:szCs w:val="21"/>
+          <w:lang w:val="en-US" w:eastAsia="es-ES"/>
+        </w:rPr>
+      </w:pPr>
+      <w:r>
+        <w:rPr>
+          <w:rFonts w:ascii="Consolas" w:eastAsia="Times New Roman" w:hAnsi="Consolas" w:cs="Consolas"/>
+          <w:color w:val="19F9D8"/>
+          <w:sz w:val="21"/>
+          <w:szCs w:val="21"/>
+          <w:lang w:val="en-US" w:eastAsia="es-ES"/>
+        </w:rPr>
+        <w:lastRenderedPageBreak/>
+        <w:t>'</w:t>
+      </w:r>
+      <w:proofErr w:type="gramStart"/>
+      <w:r>
+        <w:rPr>
+          <w:rFonts w:ascii="Consolas" w:eastAsia="Times New Roman" w:hAnsi="Consolas" w:cs="Consolas"/>
+          <w:color w:val="19F9D8"/>
+          <w:sz w:val="21"/>
+          <w:szCs w:val="21"/>
+          <w:lang w:val="en-US" w:eastAsia="es-ES"/>
+        </w:rPr>
+        <w:t>use</w:t>
+      </w:r>
+      <w:proofErr w:type="gramEnd"/>
+      <w:r>
+        <w:rPr>
+          <w:rFonts w:ascii="Consolas" w:eastAsia="Times New Roman" w:hAnsi="Consolas" w:cs="Consolas"/>
+          <w:color w:val="19F9D8"/>
+          <w:sz w:val="21"/>
+          <w:szCs w:val="21"/>
+          <w:lang w:val="en-US" w:eastAsia="es-ES"/>
+        </w:rPr>
+        <w:t xml:space="preserve"> strict'</w:t>
+      </w:r>
+    </w:p>
+    <w:p>
+      <w:pPr>
+        <w:shd w:val="clear" w:color="auto" w:fill="292A2B"/>
+        <w:spacing w:after="0" w:line="285" w:lineRule="atLeast"/>
+        <w:rPr>
+          <w:rFonts w:ascii="Consolas" w:eastAsia="Times New Roman" w:hAnsi="Consolas" w:cs="Consolas"/>
+          <w:color w:val="E6E6E6"/>
+          <w:sz w:val="21"/>
+          <w:szCs w:val="21"/>
+          <w:lang w:val="en-US" w:eastAsia="es-ES"/>
+        </w:rPr>
+      </w:pPr>
+    </w:p>
+    <w:p>
+      <w:pPr>
+        <w:shd w:val="clear" w:color="auto" w:fill="292A2B"/>
+        <w:spacing w:after="0" w:line="285" w:lineRule="atLeast"/>
+        <w:rPr>
+          <w:rFonts w:ascii="Consolas" w:eastAsia="Times New Roman" w:hAnsi="Consolas" w:cs="Consolas"/>
+          <w:color w:val="E6E6E6"/>
+          <w:sz w:val="21"/>
+          <w:szCs w:val="21"/>
+          <w:lang w:val="en-US" w:eastAsia="es-ES"/>
+        </w:rPr>
+      </w:pPr>
+      <w:proofErr w:type="spellStart"/>
+      <w:proofErr w:type="gramStart"/>
+      <w:r>
+        <w:rPr>
+          <w:rFonts w:ascii="Consolas" w:eastAsia="Times New Roman" w:hAnsi="Consolas" w:cs="Consolas"/>
+          <w:color w:val="FFB86C"/>
+          <w:sz w:val="21"/>
+          <w:szCs w:val="21"/>
+          <w:lang w:val="en-US" w:eastAsia="es-ES"/>
+        </w:rPr>
+        <w:t>var</w:t>
+      </w:r>
+      <w:proofErr w:type="spellEnd"/>
+      <w:proofErr w:type="gramEnd"/>
+      <w:r>
+        <w:rPr>
+          <w:rFonts w:ascii="Consolas" w:eastAsia="Times New Roman" w:hAnsi="Consolas" w:cs="Consolas"/>
+          <w:color w:val="E6E6E6"/>
+          <w:sz w:val="21"/>
+          <w:szCs w:val="21"/>
+          <w:lang w:val="en-US" w:eastAsia="es-ES"/>
+        </w:rPr>
+        <w:t xml:space="preserve"> </w:t>
+      </w:r>
+      <w:proofErr w:type="spellStart"/>
+      <w:r>
+        <w:rPr>
+          <w:rFonts w:ascii="Consolas" w:eastAsia="Times New Roman" w:hAnsi="Consolas" w:cs="Consolas"/>
+          <w:color w:val="E6E6E6"/>
+          <w:sz w:val="21"/>
+          <w:szCs w:val="21"/>
+          <w:lang w:val="en-US" w:eastAsia="es-ES"/>
+        </w:rPr>
+        <w:t>UserModel</w:t>
+      </w:r>
+      <w:proofErr w:type="spellEnd"/>
+      <w:r>
+        <w:rPr>
+          <w:rFonts w:ascii="Consolas" w:eastAsia="Times New Roman" w:hAnsi="Consolas" w:cs="Consolas"/>
+          <w:color w:val="E6E6E6"/>
+          <w:sz w:val="21"/>
+          <w:szCs w:val="21"/>
+          <w:lang w:val="en-US" w:eastAsia="es-ES"/>
+        </w:rPr>
+        <w:t xml:space="preserve"> = </w:t>
+      </w:r>
+      <w:r>
+        <w:rPr>
+          <w:rFonts w:ascii="Consolas" w:eastAsia="Times New Roman" w:hAnsi="Consolas" w:cs="Consolas"/>
+          <w:color w:val="6FC1FF"/>
+          <w:sz w:val="21"/>
+          <w:szCs w:val="21"/>
+          <w:lang w:val="en-US" w:eastAsia="es-ES"/>
+        </w:rPr>
+        <w:t>require</w:t>
+      </w:r>
+      <w:r>
+        <w:rPr>
+          <w:rFonts w:ascii="Consolas" w:eastAsia="Times New Roman" w:hAnsi="Consolas" w:cs="Consolas"/>
+          <w:color w:val="E6E6E6"/>
+          <w:sz w:val="21"/>
+          <w:szCs w:val="21"/>
+          <w:lang w:val="en-US" w:eastAsia="es-ES"/>
+        </w:rPr>
+        <w:t>(</w:t>
+      </w:r>
+      <w:r>
+        <w:rPr>
+          <w:rFonts w:ascii="Consolas" w:eastAsia="Times New Roman" w:hAnsi="Consolas" w:cs="Consolas"/>
+          <w:color w:val="19F9D8"/>
+          <w:sz w:val="21"/>
+          <w:szCs w:val="21"/>
+          <w:lang w:val="en-US" w:eastAsia="es-ES"/>
+        </w:rPr>
+        <w:t>'../models/</w:t>
+      </w:r>
+      <w:proofErr w:type="spellStart"/>
+      <w:r>
+        <w:rPr>
+          <w:rFonts w:ascii="Consolas" w:eastAsia="Times New Roman" w:hAnsi="Consolas" w:cs="Consolas"/>
+          <w:color w:val="19F9D8"/>
+          <w:sz w:val="21"/>
+          <w:szCs w:val="21"/>
+          <w:lang w:val="en-US" w:eastAsia="es-ES"/>
+        </w:rPr>
+        <w:t>userModel</w:t>
+      </w:r>
+      <w:proofErr w:type="spellEnd"/>
+      <w:r>
+        <w:rPr>
+          <w:rFonts w:ascii="Consolas" w:eastAsia="Times New Roman" w:hAnsi="Consolas" w:cs="Consolas"/>
+          <w:color w:val="19F9D8"/>
+          <w:sz w:val="21"/>
+          <w:szCs w:val="21"/>
+          <w:lang w:val="en-US" w:eastAsia="es-ES"/>
+        </w:rPr>
+        <w:t>'</w:t>
+      </w:r>
+      <w:r>
+        <w:rPr>
+          <w:rFonts w:ascii="Consolas" w:eastAsia="Times New Roman" w:hAnsi="Consolas" w:cs="Consolas"/>
+          <w:color w:val="E6E6E6"/>
+          <w:sz w:val="21"/>
+          <w:szCs w:val="21"/>
+          <w:lang w:val="en-US" w:eastAsia="es-ES"/>
+        </w:rPr>
+        <w:t>);</w:t>
+      </w:r>
+    </w:p>
+    <w:p>
+      <w:pPr>
+        <w:jc w:val="both"/>
+        <w:rPr>
+          <w:lang w:val="en-US"/>
+        </w:rPr>
+      </w:pPr>
+    </w:p>
+    <w:p>
+      <w:pPr>
+        <w:jc w:val="both"/>
+        <w:rPr>
+          <w:lang w:val="es-ES"/>
+        </w:rPr>
+      </w:pPr>
+      <w:r>
+        <w:rPr>
+          <w:lang w:val="es-ES"/>
+        </w:rPr>
+        <w:t xml:space="preserve">4-aqui definiremos los </w:t>
+      </w:r>
+      <w:proofErr w:type="spellStart"/>
+      <w:r>
+        <w:rPr>
+          <w:lang w:val="es-ES"/>
+        </w:rPr>
+        <w:t>metodos</w:t>
+      </w:r>
+      <w:proofErr w:type="spellEnd"/>
+      <w:r>
+        <w:rPr>
+          <w:lang w:val="es-ES"/>
+        </w:rPr>
+        <w:t xml:space="preserve"> que utilizaran las peticiones</w:t>
+      </w:r>
+      <w:r>
+        <w:rPr>
+          <w:lang w:val="es-ES"/>
+        </w:rPr>
+        <w:t xml:space="preserve"> y las exportaremos por ejemplo:</w:t>
+      </w:r>
+    </w:p>
+    <w:p>
+      <w:pPr>
+        <w:shd w:val="clear" w:color="auto" w:fill="292A2B"/>
+        <w:spacing w:after="0" w:line="285" w:lineRule="atLeast"/>
+        <w:rPr>
+          <w:rFonts w:ascii="Consolas" w:eastAsia="Times New Roman" w:hAnsi="Consolas" w:cs="Consolas"/>
+          <w:color w:val="E6E6E6"/>
+          <w:sz w:val="21"/>
+          <w:szCs w:val="21"/>
+          <w:lang w:val="es-ES" w:eastAsia="es-ES"/>
+        </w:rPr>
+      </w:pPr>
+      <w:r>
+        <w:rPr>
+          <w:rFonts w:ascii="Consolas" w:eastAsia="Times New Roman" w:hAnsi="Consolas" w:cs="Consolas"/>
+          <w:color w:val="19F9D8"/>
+          <w:sz w:val="21"/>
+          <w:szCs w:val="21"/>
+          <w:lang w:val="es-ES" w:eastAsia="es-ES"/>
+        </w:rPr>
+        <w:t xml:space="preserve">'use </w:t>
+      </w:r>
+      <w:proofErr w:type="spellStart"/>
+      <w:r>
+        <w:rPr>
+          <w:rFonts w:ascii="Consolas" w:eastAsia="Times New Roman" w:hAnsi="Consolas" w:cs="Consolas"/>
+          <w:color w:val="19F9D8"/>
+          <w:sz w:val="21"/>
+          <w:szCs w:val="21"/>
+          <w:lang w:val="es-ES" w:eastAsia="es-ES"/>
+        </w:rPr>
+        <w:t>strict</w:t>
+      </w:r>
+      <w:proofErr w:type="spellEnd"/>
+      <w:r>
+        <w:rPr>
+          <w:rFonts w:ascii="Consolas" w:eastAsia="Times New Roman" w:hAnsi="Consolas" w:cs="Consolas"/>
+          <w:color w:val="19F9D8"/>
+          <w:sz w:val="21"/>
+          <w:szCs w:val="21"/>
+          <w:lang w:val="es-ES" w:eastAsia="es-ES"/>
+        </w:rPr>
+        <w:t>' //ESTE ES EL USER CONTROLLERS</w:t>
+      </w:r>
+    </w:p>
+    <w:p>
+      <w:pPr>
+        <w:shd w:val="clear" w:color="auto" w:fill="292A2B"/>
+        <w:spacing w:after="0" w:line="285" w:lineRule="atLeast"/>
+        <w:rPr>
+          <w:rFonts w:ascii="Consolas" w:eastAsia="Times New Roman" w:hAnsi="Consolas" w:cs="Consolas"/>
+          <w:color w:val="E6E6E6"/>
+          <w:sz w:val="21"/>
+          <w:szCs w:val="21"/>
+          <w:lang w:val="es-ES" w:eastAsia="es-ES"/>
+        </w:rPr>
+      </w:pPr>
+    </w:p>
+    <w:p>
+      <w:pPr>
+        <w:shd w:val="clear" w:color="auto" w:fill="292A2B"/>
+        <w:spacing w:after="0" w:line="285" w:lineRule="atLeast"/>
+        <w:rPr>
+          <w:rFonts w:ascii="Consolas" w:eastAsia="Times New Roman" w:hAnsi="Consolas" w:cs="Consolas"/>
+          <w:color w:val="E6E6E6"/>
+          <w:sz w:val="21"/>
+          <w:szCs w:val="21"/>
+          <w:lang w:val="en-US" w:eastAsia="es-ES"/>
+        </w:rPr>
+      </w:pPr>
+      <w:proofErr w:type="spellStart"/>
+      <w:proofErr w:type="gramStart"/>
+      <w:r>
+        <w:rPr>
+          <w:rFonts w:ascii="Consolas" w:eastAsia="Times New Roman" w:hAnsi="Consolas" w:cs="Consolas"/>
+          <w:color w:val="FFB86C"/>
+          <w:sz w:val="21"/>
+          <w:szCs w:val="21"/>
+          <w:lang w:val="en-US" w:eastAsia="es-ES"/>
+        </w:rPr>
+        <w:t>var</w:t>
+      </w:r>
+      <w:proofErr w:type="spellEnd"/>
+      <w:proofErr w:type="gramEnd"/>
+      <w:r>
+        <w:rPr>
+          <w:rFonts w:ascii="Consolas" w:eastAsia="Times New Roman" w:hAnsi="Consolas" w:cs="Consolas"/>
+          <w:color w:val="E6E6E6"/>
+          <w:sz w:val="21"/>
+          <w:szCs w:val="21"/>
+          <w:lang w:val="en-US" w:eastAsia="es-ES"/>
+        </w:rPr>
+        <w:t xml:space="preserve"> </w:t>
+      </w:r>
+      <w:proofErr w:type="spellStart"/>
+      <w:r>
+        <w:rPr>
+          <w:rFonts w:ascii="Consolas" w:eastAsia="Times New Roman" w:hAnsi="Consolas" w:cs="Consolas"/>
+          <w:color w:val="E6E6E6"/>
+          <w:sz w:val="21"/>
+          <w:szCs w:val="21"/>
+          <w:lang w:val="en-US" w:eastAsia="es-ES"/>
+        </w:rPr>
+        <w:t>UserModel</w:t>
+      </w:r>
+      <w:proofErr w:type="spellEnd"/>
+      <w:r>
+        <w:rPr>
+          <w:rFonts w:ascii="Consolas" w:eastAsia="Times New Roman" w:hAnsi="Consolas" w:cs="Consolas"/>
+          <w:color w:val="E6E6E6"/>
+          <w:sz w:val="21"/>
+          <w:szCs w:val="21"/>
+          <w:lang w:val="en-US" w:eastAsia="es-ES"/>
+        </w:rPr>
+        <w:t xml:space="preserve"> = </w:t>
+      </w:r>
+      <w:r>
+        <w:rPr>
+          <w:rFonts w:ascii="Consolas" w:eastAsia="Times New Roman" w:hAnsi="Consolas" w:cs="Consolas"/>
+          <w:color w:val="6FC1FF"/>
+          <w:sz w:val="21"/>
+          <w:szCs w:val="21"/>
+          <w:lang w:val="en-US" w:eastAsia="es-ES"/>
+        </w:rPr>
+        <w:t>require</w:t>
+      </w:r>
+      <w:r>
+        <w:rPr>
+          <w:rFonts w:ascii="Consolas" w:eastAsia="Times New Roman" w:hAnsi="Consolas" w:cs="Consolas"/>
+          <w:color w:val="E6E6E6"/>
+          <w:sz w:val="21"/>
+          <w:szCs w:val="21"/>
+          <w:lang w:val="en-US" w:eastAsia="es-ES"/>
+        </w:rPr>
+        <w:t>(</w:t>
+      </w:r>
+      <w:r>
+        <w:rPr>
+          <w:rFonts w:ascii="Consolas" w:eastAsia="Times New Roman" w:hAnsi="Consolas" w:cs="Consolas"/>
+          <w:color w:val="19F9D8"/>
+          <w:sz w:val="21"/>
+          <w:szCs w:val="21"/>
+          <w:lang w:val="en-US" w:eastAsia="es-ES"/>
+        </w:rPr>
+        <w:t>'../models/</w:t>
+      </w:r>
+      <w:proofErr w:type="spellStart"/>
+      <w:r>
+        <w:rPr>
+          <w:rFonts w:ascii="Consolas" w:eastAsia="Times New Roman" w:hAnsi="Consolas" w:cs="Consolas"/>
+          <w:color w:val="19F9D8"/>
+          <w:sz w:val="21"/>
+          <w:szCs w:val="21"/>
+          <w:lang w:val="en-US" w:eastAsia="es-ES"/>
+        </w:rPr>
+        <w:t>userModel</w:t>
+      </w:r>
+      <w:proofErr w:type="spellEnd"/>
+      <w:r>
+        <w:rPr>
+          <w:rFonts w:ascii="Consolas" w:eastAsia="Times New Roman" w:hAnsi="Consolas" w:cs="Consolas"/>
+          <w:color w:val="19F9D8"/>
+          <w:sz w:val="21"/>
+          <w:szCs w:val="21"/>
+          <w:lang w:val="en-US" w:eastAsia="es-ES"/>
+        </w:rPr>
+        <w:t>'</w:t>
+      </w:r>
+      <w:r>
+        <w:rPr>
+          <w:rFonts w:ascii="Consolas" w:eastAsia="Times New Roman" w:hAnsi="Consolas" w:cs="Consolas"/>
+          <w:color w:val="E6E6E6"/>
+          <w:sz w:val="21"/>
+          <w:szCs w:val="21"/>
+          <w:lang w:val="en-US" w:eastAsia="es-ES"/>
+        </w:rPr>
+        <w:t>);</w:t>
+      </w:r>
+    </w:p>
+    <w:p>
+      <w:pPr>
+        <w:shd w:val="clear" w:color="auto" w:fill="292A2B"/>
+        <w:spacing w:after="0" w:line="285" w:lineRule="atLeast"/>
+        <w:rPr>
+          <w:rFonts w:ascii="Consolas" w:eastAsia="Times New Roman" w:hAnsi="Consolas" w:cs="Consolas"/>
+          <w:color w:val="E6E6E6"/>
+          <w:sz w:val="21"/>
+          <w:szCs w:val="21"/>
+          <w:lang w:val="en-US" w:eastAsia="es-ES"/>
+        </w:rPr>
+      </w:pPr>
+    </w:p>
+    <w:p>
+      <w:pPr>
+        <w:shd w:val="clear" w:color="auto" w:fill="292A2B"/>
+        <w:spacing w:after="0" w:line="285" w:lineRule="atLeast"/>
+        <w:rPr>
+          <w:rFonts w:ascii="Consolas" w:eastAsia="Times New Roman" w:hAnsi="Consolas" w:cs="Consolas"/>
+          <w:color w:val="E6E6E6"/>
+          <w:sz w:val="21"/>
+          <w:szCs w:val="21"/>
+          <w:lang w:val="es-ES" w:eastAsia="es-ES"/>
+        </w:rPr>
+      </w:pPr>
+      <w:r>
+        <w:rPr>
+          <w:rFonts w:ascii="Consolas" w:eastAsia="Times New Roman" w:hAnsi="Consolas" w:cs="Consolas"/>
+          <w:i/>
+          <w:iCs/>
+          <w:color w:val="676B79"/>
+          <w:sz w:val="21"/>
+          <w:szCs w:val="21"/>
+          <w:lang w:val="es-ES" w:eastAsia="es-ES"/>
+        </w:rPr>
+        <w:t xml:space="preserve">//probaremos el home </w:t>
+      </w:r>
+      <w:proofErr w:type="spellStart"/>
+      <w:r>
+        <w:rPr>
+          <w:rFonts w:ascii="Consolas" w:eastAsia="Times New Roman" w:hAnsi="Consolas" w:cs="Consolas"/>
+          <w:i/>
+          <w:iCs/>
+          <w:color w:val="676B79"/>
+          <w:sz w:val="21"/>
+          <w:szCs w:val="21"/>
+          <w:lang w:val="es-ES" w:eastAsia="es-ES"/>
+        </w:rPr>
+        <w:t>aqui</w:t>
+      </w:r>
+      <w:proofErr w:type="spellEnd"/>
+    </w:p>
+    <w:p>
+      <w:pPr>
+        <w:shd w:val="clear" w:color="auto" w:fill="292A2B"/>
+        <w:spacing w:after="0" w:line="285" w:lineRule="atLeast"/>
+        <w:rPr>
+          <w:rFonts w:ascii="Consolas" w:eastAsia="Times New Roman" w:hAnsi="Consolas" w:cs="Consolas"/>
+          <w:color w:val="E6E6E6"/>
+          <w:sz w:val="21"/>
+          <w:szCs w:val="21"/>
+          <w:lang w:val="es-ES" w:eastAsia="es-ES"/>
+        </w:rPr>
+      </w:pPr>
+      <w:proofErr w:type="spellStart"/>
+      <w:proofErr w:type="gramStart"/>
+      <w:r>
+        <w:rPr>
+          <w:rFonts w:ascii="Consolas" w:eastAsia="Times New Roman" w:hAnsi="Consolas" w:cs="Consolas"/>
+          <w:color w:val="FFB86C"/>
+          <w:sz w:val="21"/>
+          <w:szCs w:val="21"/>
+          <w:lang w:val="es-ES" w:eastAsia="es-ES"/>
+        </w:rPr>
+        <w:t>function</w:t>
+      </w:r>
+      <w:proofErr w:type="spellEnd"/>
+      <w:proofErr w:type="gramEnd"/>
+      <w:r>
+        <w:rPr>
+          <w:rFonts w:ascii="Consolas" w:eastAsia="Times New Roman" w:hAnsi="Consolas" w:cs="Consolas"/>
+          <w:color w:val="E6E6E6"/>
+          <w:sz w:val="21"/>
+          <w:szCs w:val="21"/>
+          <w:lang w:val="es-ES" w:eastAsia="es-ES"/>
+        </w:rPr>
+        <w:t xml:space="preserve"> </w:t>
+      </w:r>
+      <w:r>
+        <w:rPr>
+          <w:rFonts w:ascii="Consolas" w:eastAsia="Times New Roman" w:hAnsi="Consolas" w:cs="Consolas"/>
+          <w:color w:val="6FC1FF"/>
+          <w:sz w:val="21"/>
+          <w:szCs w:val="21"/>
+          <w:lang w:val="es-ES" w:eastAsia="es-ES"/>
+        </w:rPr>
+        <w:t>home</w:t>
+      </w:r>
+      <w:r>
+        <w:rPr>
+          <w:rFonts w:ascii="Consolas" w:eastAsia="Times New Roman" w:hAnsi="Consolas" w:cs="Consolas"/>
+          <w:color w:val="E6E6E6"/>
+          <w:sz w:val="21"/>
+          <w:szCs w:val="21"/>
+          <w:lang w:val="es-ES" w:eastAsia="es-ES"/>
+        </w:rPr>
+        <w:t>(</w:t>
+      </w:r>
+      <w:proofErr w:type="spellStart"/>
+      <w:r>
+        <w:rPr>
+          <w:rFonts w:ascii="Consolas" w:eastAsia="Times New Roman" w:hAnsi="Consolas" w:cs="Consolas"/>
+          <w:color w:val="BBBBBB"/>
+          <w:sz w:val="21"/>
+          <w:szCs w:val="21"/>
+          <w:lang w:val="es-ES" w:eastAsia="es-ES"/>
+        </w:rPr>
+        <w:t>req</w:t>
+      </w:r>
+      <w:proofErr w:type="spellEnd"/>
+      <w:r>
+        <w:rPr>
+          <w:rFonts w:ascii="Consolas" w:eastAsia="Times New Roman" w:hAnsi="Consolas" w:cs="Consolas"/>
+          <w:color w:val="E6E6E6"/>
+          <w:sz w:val="21"/>
+          <w:szCs w:val="21"/>
+          <w:lang w:val="es-ES" w:eastAsia="es-ES"/>
+        </w:rPr>
+        <w:t xml:space="preserve">, </w:t>
+      </w:r>
+      <w:proofErr w:type="spellStart"/>
+      <w:r>
+        <w:rPr>
+          <w:rFonts w:ascii="Consolas" w:eastAsia="Times New Roman" w:hAnsi="Consolas" w:cs="Consolas"/>
+          <w:color w:val="BBBBBB"/>
+          <w:sz w:val="21"/>
+          <w:szCs w:val="21"/>
+          <w:lang w:val="es-ES" w:eastAsia="es-ES"/>
+        </w:rPr>
+        <w:t>rs</w:t>
+      </w:r>
+      <w:proofErr w:type="spellEnd"/>
+      <w:r>
+        <w:rPr>
+          <w:rFonts w:ascii="Consolas" w:eastAsia="Times New Roman" w:hAnsi="Consolas" w:cs="Consolas"/>
+          <w:color w:val="E6E6E6"/>
+          <w:sz w:val="21"/>
+          <w:szCs w:val="21"/>
+          <w:lang w:val="es-ES" w:eastAsia="es-ES"/>
+        </w:rPr>
+        <w:t>){</w:t>
+      </w:r>
+    </w:p>
+    <w:p>
+      <w:pPr>
+        <w:shd w:val="clear" w:color="auto" w:fill="292A2B"/>
+        <w:spacing w:after="0" w:line="285" w:lineRule="atLeast"/>
+        <w:rPr>
+          <w:rFonts w:ascii="Consolas" w:eastAsia="Times New Roman" w:hAnsi="Consolas" w:cs="Consolas"/>
+          <w:color w:val="E6E6E6"/>
+          <w:sz w:val="21"/>
+          <w:szCs w:val="21"/>
+          <w:lang w:val="es-ES" w:eastAsia="es-ES"/>
+        </w:rPr>
+      </w:pPr>
+      <w:r>
+        <w:rPr>
+          <w:rFonts w:ascii="Consolas" w:eastAsia="Times New Roman" w:hAnsi="Consolas" w:cs="Consolas"/>
+          <w:color w:val="E6E6E6"/>
+          <w:sz w:val="21"/>
+          <w:szCs w:val="21"/>
+          <w:lang w:val="es-ES" w:eastAsia="es-ES"/>
+        </w:rPr>
+        <w:t xml:space="preserve">    </w:t>
+      </w:r>
+      <w:proofErr w:type="gramStart"/>
+      <w:r>
+        <w:rPr>
+          <w:rFonts w:ascii="Consolas" w:eastAsia="Times New Roman" w:hAnsi="Consolas" w:cs="Consolas"/>
+          <w:color w:val="FFCC95"/>
+          <w:sz w:val="21"/>
+          <w:szCs w:val="21"/>
+          <w:lang w:val="es-ES" w:eastAsia="es-ES"/>
+        </w:rPr>
+        <w:t>console</w:t>
+      </w:r>
+      <w:r>
+        <w:rPr>
+          <w:rFonts w:ascii="Consolas" w:eastAsia="Times New Roman" w:hAnsi="Consolas" w:cs="Consolas"/>
+          <w:color w:val="E6E6E6"/>
+          <w:sz w:val="21"/>
+          <w:szCs w:val="21"/>
+          <w:lang w:val="es-ES" w:eastAsia="es-ES"/>
+        </w:rPr>
+        <w:t>.</w:t>
+      </w:r>
+      <w:r>
+        <w:rPr>
+          <w:rFonts w:ascii="Consolas" w:eastAsia="Times New Roman" w:hAnsi="Consolas" w:cs="Consolas"/>
+          <w:color w:val="6FC1FF"/>
+          <w:sz w:val="21"/>
+          <w:szCs w:val="21"/>
+          <w:lang w:val="es-ES" w:eastAsia="es-ES"/>
+        </w:rPr>
+        <w:t>log</w:t>
+      </w:r>
+      <w:r>
+        <w:rPr>
+          <w:rFonts w:ascii="Consolas" w:eastAsia="Times New Roman" w:hAnsi="Consolas" w:cs="Consolas"/>
+          <w:color w:val="E6E6E6"/>
+          <w:sz w:val="21"/>
+          <w:szCs w:val="21"/>
+          <w:lang w:val="es-ES" w:eastAsia="es-ES"/>
+        </w:rPr>
+        <w:t>(</w:t>
+      </w:r>
+      <w:proofErr w:type="spellStart"/>
+      <w:proofErr w:type="gramEnd"/>
+      <w:r>
+        <w:rPr>
+          <w:rFonts w:ascii="Consolas" w:eastAsia="Times New Roman" w:hAnsi="Consolas" w:cs="Consolas"/>
+          <w:color w:val="FF9AC1"/>
+          <w:sz w:val="21"/>
+          <w:szCs w:val="21"/>
+          <w:lang w:val="es-ES" w:eastAsia="es-ES"/>
+        </w:rPr>
+        <w:t>req</w:t>
+      </w:r>
+      <w:r>
+        <w:rPr>
+          <w:rFonts w:ascii="Consolas" w:eastAsia="Times New Roman" w:hAnsi="Consolas" w:cs="Consolas"/>
+          <w:color w:val="E6E6E6"/>
+          <w:sz w:val="21"/>
+          <w:szCs w:val="21"/>
+          <w:lang w:val="es-ES" w:eastAsia="es-ES"/>
+        </w:rPr>
+        <w:t>.</w:t>
+      </w:r>
+      <w:r>
+        <w:rPr>
+          <w:rFonts w:ascii="Consolas" w:eastAsia="Times New Roman" w:hAnsi="Consolas" w:cs="Consolas"/>
+          <w:color w:val="FFCC95"/>
+          <w:sz w:val="21"/>
+          <w:szCs w:val="21"/>
+          <w:lang w:val="es-ES" w:eastAsia="es-ES"/>
+        </w:rPr>
+        <w:t>body</w:t>
+      </w:r>
+      <w:proofErr w:type="spellEnd"/>
+      <w:r>
+        <w:rPr>
+          <w:rFonts w:ascii="Consolas" w:eastAsia="Times New Roman" w:hAnsi="Consolas" w:cs="Consolas"/>
+          <w:color w:val="E6E6E6"/>
+          <w:sz w:val="21"/>
+          <w:szCs w:val="21"/>
+          <w:lang w:val="es-ES" w:eastAsia="es-ES"/>
+        </w:rPr>
+        <w:t>);</w:t>
+      </w:r>
+    </w:p>
+    <w:p>
+      <w:pPr>
+        <w:shd w:val="clear" w:color="auto" w:fill="292A2B"/>
+        <w:spacing w:after="0" w:line="285" w:lineRule="atLeast"/>
+        <w:rPr>
+          <w:rFonts w:ascii="Consolas" w:eastAsia="Times New Roman" w:hAnsi="Consolas" w:cs="Consolas"/>
+          <w:color w:val="E6E6E6"/>
+          <w:sz w:val="21"/>
+          <w:szCs w:val="21"/>
+          <w:lang w:val="es-ES" w:eastAsia="es-ES"/>
+        </w:rPr>
+      </w:pPr>
+      <w:r>
+        <w:rPr>
+          <w:rFonts w:ascii="Consolas" w:eastAsia="Times New Roman" w:hAnsi="Consolas" w:cs="Consolas"/>
+          <w:color w:val="E6E6E6"/>
+          <w:sz w:val="21"/>
+          <w:szCs w:val="21"/>
+          <w:lang w:val="es-ES" w:eastAsia="es-ES"/>
+        </w:rPr>
+        <w:t xml:space="preserve">    </w:t>
+      </w:r>
+      <w:proofErr w:type="spellStart"/>
+      <w:proofErr w:type="gramStart"/>
+      <w:r>
+        <w:rPr>
+          <w:rFonts w:ascii="Consolas" w:eastAsia="Times New Roman" w:hAnsi="Consolas" w:cs="Consolas"/>
+          <w:color w:val="FF9AC1"/>
+          <w:sz w:val="21"/>
+          <w:szCs w:val="21"/>
+          <w:lang w:val="es-ES" w:eastAsia="es-ES"/>
+        </w:rPr>
+        <w:t>res</w:t>
+      </w:r>
+      <w:r>
+        <w:rPr>
+          <w:rFonts w:ascii="Consolas" w:eastAsia="Times New Roman" w:hAnsi="Consolas" w:cs="Consolas"/>
+          <w:color w:val="E6E6E6"/>
+          <w:sz w:val="21"/>
+          <w:szCs w:val="21"/>
+          <w:lang w:val="es-ES" w:eastAsia="es-ES"/>
+        </w:rPr>
+        <w:t>.</w:t>
+      </w:r>
+      <w:r>
+        <w:rPr>
+          <w:rFonts w:ascii="Consolas" w:eastAsia="Times New Roman" w:hAnsi="Consolas" w:cs="Consolas"/>
+          <w:color w:val="6FC1FF"/>
+          <w:sz w:val="21"/>
+          <w:szCs w:val="21"/>
+          <w:lang w:val="es-ES" w:eastAsia="es-ES"/>
+        </w:rPr>
+        <w:t>status</w:t>
+      </w:r>
+      <w:proofErr w:type="spellEnd"/>
+      <w:r>
+        <w:rPr>
+          <w:rFonts w:ascii="Consolas" w:eastAsia="Times New Roman" w:hAnsi="Consolas" w:cs="Consolas"/>
+          <w:color w:val="E6E6E6"/>
+          <w:sz w:val="21"/>
+          <w:szCs w:val="21"/>
+          <w:lang w:val="es-ES" w:eastAsia="es-ES"/>
+        </w:rPr>
+        <w:t>(</w:t>
+      </w:r>
+      <w:proofErr w:type="gramEnd"/>
+      <w:r>
+        <w:rPr>
+          <w:rFonts w:ascii="Consolas" w:eastAsia="Times New Roman" w:hAnsi="Consolas" w:cs="Consolas"/>
+          <w:color w:val="FFB86C"/>
+          <w:sz w:val="21"/>
+          <w:szCs w:val="21"/>
+          <w:lang w:val="es-ES" w:eastAsia="es-ES"/>
+        </w:rPr>
+        <w:t>200</w:t>
+      </w:r>
+      <w:r>
+        <w:rPr>
+          <w:rFonts w:ascii="Consolas" w:eastAsia="Times New Roman" w:hAnsi="Consolas" w:cs="Consolas"/>
+          <w:color w:val="E6E6E6"/>
+          <w:sz w:val="21"/>
+          <w:szCs w:val="21"/>
+          <w:lang w:val="es-ES" w:eastAsia="es-ES"/>
+        </w:rPr>
+        <w:t>).</w:t>
+      </w:r>
+      <w:proofErr w:type="spellStart"/>
+      <w:r>
+        <w:rPr>
+          <w:rFonts w:ascii="Consolas" w:eastAsia="Times New Roman" w:hAnsi="Consolas" w:cs="Consolas"/>
+          <w:color w:val="6FC1FF"/>
+          <w:sz w:val="21"/>
+          <w:szCs w:val="21"/>
+          <w:lang w:val="es-ES" w:eastAsia="es-ES"/>
+        </w:rPr>
+        <w:t>send</w:t>
+      </w:r>
+      <w:proofErr w:type="spellEnd"/>
+      <w:r>
+        <w:rPr>
+          <w:rFonts w:ascii="Consolas" w:eastAsia="Times New Roman" w:hAnsi="Consolas" w:cs="Consolas"/>
+          <w:color w:val="E6E6E6"/>
+          <w:sz w:val="21"/>
+          <w:szCs w:val="21"/>
+          <w:lang w:val="es-ES" w:eastAsia="es-ES"/>
+        </w:rPr>
+        <w:t>({</w:t>
+      </w:r>
+    </w:p>
+    <w:p>
+      <w:pPr>
+        <w:shd w:val="clear" w:color="auto" w:fill="292A2B"/>
+        <w:spacing w:after="0" w:line="285" w:lineRule="atLeast"/>
+        <w:rPr>
+          <w:rFonts w:ascii="Consolas" w:eastAsia="Times New Roman" w:hAnsi="Consolas" w:cs="Consolas"/>
+          <w:color w:val="E6E6E6"/>
+          <w:sz w:val="21"/>
+          <w:szCs w:val="21"/>
+          <w:lang w:val="es-ES" w:eastAsia="es-ES"/>
+        </w:rPr>
+      </w:pPr>
+      <w:r>
+        <w:rPr>
+          <w:rFonts w:ascii="Consolas" w:eastAsia="Times New Roman" w:hAnsi="Consolas" w:cs="Consolas"/>
+          <w:color w:val="E6E6E6"/>
+          <w:sz w:val="21"/>
+          <w:szCs w:val="21"/>
+          <w:lang w:val="es-ES" w:eastAsia="es-ES"/>
+        </w:rPr>
+        <w:t xml:space="preserve">        </w:t>
+      </w:r>
+      <w:proofErr w:type="spellStart"/>
+      <w:proofErr w:type="gramStart"/>
+      <w:r>
+        <w:rPr>
+          <w:rFonts w:ascii="Consolas" w:eastAsia="Times New Roman" w:hAnsi="Consolas" w:cs="Consolas"/>
+          <w:color w:val="E6E6E6"/>
+          <w:sz w:val="21"/>
+          <w:szCs w:val="21"/>
+          <w:lang w:val="es-ES" w:eastAsia="es-ES"/>
+        </w:rPr>
+        <w:t>message</w:t>
+      </w:r>
+      <w:proofErr w:type="spellEnd"/>
+      <w:proofErr w:type="gramEnd"/>
+      <w:r>
+        <w:rPr>
+          <w:rFonts w:ascii="Consolas" w:eastAsia="Times New Roman" w:hAnsi="Consolas" w:cs="Consolas"/>
+          <w:color w:val="E6E6E6"/>
+          <w:sz w:val="21"/>
+          <w:szCs w:val="21"/>
+          <w:lang w:val="es-ES" w:eastAsia="es-ES"/>
+        </w:rPr>
+        <w:t>:</w:t>
+      </w:r>
+      <w:r>
+        <w:rPr>
+          <w:rFonts w:ascii="Consolas" w:eastAsia="Times New Roman" w:hAnsi="Consolas" w:cs="Consolas"/>
+          <w:color w:val="19F9D8"/>
+          <w:sz w:val="21"/>
+          <w:szCs w:val="21"/>
+          <w:lang w:val="es-ES" w:eastAsia="es-ES"/>
+        </w:rPr>
+        <w:t>'Esto es una prueba en el home'</w:t>
+      </w:r>
+    </w:p>
+    <w:p>
+      <w:pPr>
+        <w:shd w:val="clear" w:color="auto" w:fill="292A2B"/>
+        <w:spacing w:after="0" w:line="285" w:lineRule="atLeast"/>
+        <w:rPr>
+          <w:rFonts w:ascii="Consolas" w:eastAsia="Times New Roman" w:hAnsi="Consolas" w:cs="Consolas"/>
+          <w:color w:val="E6E6E6"/>
+          <w:sz w:val="21"/>
+          <w:szCs w:val="21"/>
+          <w:lang w:val="es-ES" w:eastAsia="es-ES"/>
+        </w:rPr>
+      </w:pPr>
+      <w:r>
+        <w:rPr>
+          <w:rFonts w:ascii="Consolas" w:eastAsia="Times New Roman" w:hAnsi="Consolas" w:cs="Consolas"/>
+          <w:color w:val="E6E6E6"/>
+          <w:sz w:val="21"/>
+          <w:szCs w:val="21"/>
+          <w:lang w:val="es-ES" w:eastAsia="es-ES"/>
+        </w:rPr>
+        <w:t xml:space="preserve">    })</w:t>
+      </w:r>
+    </w:p>
+    <w:p>
+      <w:pPr>
+        <w:shd w:val="clear" w:color="auto" w:fill="292A2B"/>
+        <w:spacing w:after="0" w:line="285" w:lineRule="atLeast"/>
+        <w:rPr>
+          <w:rFonts w:ascii="Consolas" w:eastAsia="Times New Roman" w:hAnsi="Consolas" w:cs="Consolas"/>
+          <w:color w:val="E6E6E6"/>
+          <w:sz w:val="21"/>
+          <w:szCs w:val="21"/>
+          <w:lang w:val="es-ES" w:eastAsia="es-ES"/>
+        </w:rPr>
+      </w:pPr>
+      <w:r>
+        <w:rPr>
+          <w:rFonts w:ascii="Consolas" w:eastAsia="Times New Roman" w:hAnsi="Consolas" w:cs="Consolas"/>
+          <w:color w:val="E6E6E6"/>
+          <w:sz w:val="21"/>
+          <w:szCs w:val="21"/>
+          <w:lang w:val="es-ES" w:eastAsia="es-ES"/>
+        </w:rPr>
+        <w:t>}</w:t>
+      </w:r>
+    </w:p>
+    <w:p>
+      <w:pPr>
+        <w:shd w:val="clear" w:color="auto" w:fill="292A2B"/>
+        <w:spacing w:after="0" w:line="285" w:lineRule="atLeast"/>
+        <w:rPr>
+          <w:rFonts w:ascii="Consolas" w:eastAsia="Times New Roman" w:hAnsi="Consolas" w:cs="Consolas"/>
+          <w:color w:val="E6E6E6"/>
+          <w:sz w:val="21"/>
+          <w:szCs w:val="21"/>
+          <w:lang w:val="es-ES" w:eastAsia="es-ES"/>
+        </w:rPr>
+      </w:pPr>
+    </w:p>
+    <w:p>
+      <w:pPr>
+        <w:shd w:val="clear" w:color="auto" w:fill="292A2B"/>
+        <w:spacing w:after="0" w:line="285" w:lineRule="atLeast"/>
+        <w:rPr>
+          <w:rFonts w:ascii="Consolas" w:eastAsia="Times New Roman" w:hAnsi="Consolas" w:cs="Consolas"/>
+          <w:color w:val="E6E6E6"/>
+          <w:sz w:val="21"/>
+          <w:szCs w:val="21"/>
+          <w:lang w:val="es-ES" w:eastAsia="es-ES"/>
+        </w:rPr>
+      </w:pPr>
+      <w:proofErr w:type="spellStart"/>
+      <w:r>
+        <w:rPr>
+          <w:rFonts w:ascii="Consolas" w:eastAsia="Times New Roman" w:hAnsi="Consolas" w:cs="Consolas"/>
+          <w:color w:val="B084EB"/>
+          <w:sz w:val="21"/>
+          <w:szCs w:val="21"/>
+          <w:lang w:val="es-ES" w:eastAsia="es-ES"/>
+        </w:rPr>
+        <w:t>module</w:t>
+      </w:r>
+      <w:r>
+        <w:rPr>
+          <w:rFonts w:ascii="Consolas" w:eastAsia="Times New Roman" w:hAnsi="Consolas" w:cs="Consolas"/>
+          <w:color w:val="E6E6E6"/>
+          <w:sz w:val="21"/>
+          <w:szCs w:val="21"/>
+          <w:lang w:val="es-ES" w:eastAsia="es-ES"/>
+        </w:rPr>
+        <w:t>.</w:t>
+      </w:r>
+      <w:r>
+        <w:rPr>
+          <w:rFonts w:ascii="Consolas" w:eastAsia="Times New Roman" w:hAnsi="Consolas" w:cs="Consolas"/>
+          <w:color w:val="B084EB"/>
+          <w:sz w:val="21"/>
+          <w:szCs w:val="21"/>
+          <w:lang w:val="es-ES" w:eastAsia="es-ES"/>
+        </w:rPr>
+        <w:t>exports</w:t>
+      </w:r>
+      <w:proofErr w:type="spellEnd"/>
+      <w:r>
+        <w:rPr>
+          <w:rFonts w:ascii="Consolas" w:eastAsia="Times New Roman" w:hAnsi="Consolas" w:cs="Consolas"/>
+          <w:color w:val="E6E6E6"/>
+          <w:sz w:val="21"/>
+          <w:szCs w:val="21"/>
+          <w:lang w:val="es-ES" w:eastAsia="es-ES"/>
+        </w:rPr>
+        <w:t xml:space="preserve"> = {</w:t>
+      </w:r>
+    </w:p>
+    <w:p>
+      <w:pPr>
+        <w:shd w:val="clear" w:color="auto" w:fill="292A2B"/>
+        <w:spacing w:after="0" w:line="285" w:lineRule="atLeast"/>
+        <w:rPr>
+          <w:rFonts w:ascii="Consolas" w:eastAsia="Times New Roman" w:hAnsi="Consolas" w:cs="Consolas"/>
+          <w:color w:val="E6E6E6"/>
+          <w:sz w:val="21"/>
+          <w:szCs w:val="21"/>
+          <w:lang w:val="es-ES" w:eastAsia="es-ES"/>
+        </w:rPr>
+      </w:pPr>
+      <w:r>
+        <w:rPr>
+          <w:rFonts w:ascii="Consolas" w:eastAsia="Times New Roman" w:hAnsi="Consolas" w:cs="Consolas"/>
+          <w:color w:val="E6E6E6"/>
+          <w:sz w:val="21"/>
+          <w:szCs w:val="21"/>
+          <w:lang w:val="es-ES" w:eastAsia="es-ES"/>
+        </w:rPr>
+        <w:t xml:space="preserve">    </w:t>
+      </w:r>
+      <w:proofErr w:type="gramStart"/>
+      <w:r>
+        <w:rPr>
+          <w:rFonts w:ascii="Consolas" w:eastAsia="Times New Roman" w:hAnsi="Consolas" w:cs="Consolas"/>
+          <w:color w:val="E6E6E6"/>
+          <w:sz w:val="21"/>
+          <w:szCs w:val="21"/>
+          <w:lang w:val="es-ES" w:eastAsia="es-ES"/>
+        </w:rPr>
+        <w:t>home</w:t>
+      </w:r>
+      <w:proofErr w:type="gramEnd"/>
+    </w:p>
+    <w:p>
+      <w:pPr>
+        <w:shd w:val="clear" w:color="auto" w:fill="292A2B"/>
+        <w:spacing w:after="0" w:line="285" w:lineRule="atLeast"/>
+        <w:rPr>
+          <w:rFonts w:ascii="Consolas" w:eastAsia="Times New Roman" w:hAnsi="Consolas" w:cs="Consolas"/>
+          <w:color w:val="E6E6E6"/>
+          <w:sz w:val="21"/>
+          <w:szCs w:val="21"/>
+          <w:lang w:val="es-ES" w:eastAsia="es-ES"/>
+        </w:rPr>
+      </w:pPr>
+      <w:r>
+        <w:rPr>
+          <w:rFonts w:ascii="Consolas" w:eastAsia="Times New Roman" w:hAnsi="Consolas" w:cs="Consolas"/>
+          <w:color w:val="E6E6E6"/>
+          <w:sz w:val="21"/>
+          <w:szCs w:val="21"/>
+          <w:lang w:val="es-ES" w:eastAsia="es-ES"/>
+        </w:rPr>
+        <w:t>}</w:t>
+      </w:r>
+    </w:p>
+    <w:p>
+      <w:pPr>
+        <w:jc w:val="both"/>
+        <w:rPr>
+          <w:lang w:val="es-ES"/>
+        </w:rPr>
+      </w:pPr>
+    </w:p>
+    <w:p>
+      <w:pPr>
+        <w:jc w:val="both"/>
+        <w:rPr>
+          <w:lang w:val="es-ES"/>
+        </w:rPr>
+      </w:pPr>
+      <w:r>
+        <w:rPr>
+          <w:lang w:val="es-ES"/>
+        </w:rPr>
+        <w:t xml:space="preserve">5-ahora para probar estos métodos, debemos crear la carpeta que contendrá las rutas de la aplicación esta carpeta se llamara </w:t>
+      </w:r>
+      <w:proofErr w:type="spellStart"/>
+      <w:r>
+        <w:rPr>
+          <w:lang w:val="es-ES"/>
+        </w:rPr>
+        <w:t>routes</w:t>
+      </w:r>
+      <w:proofErr w:type="spellEnd"/>
+      <w:r>
+        <w:rPr>
+          <w:lang w:val="es-ES"/>
+        </w:rPr>
+        <w:t xml:space="preserve"> y dentro contendrá las diferentes rutas, de modo que creemos también dentro el fichero que tendrá las rutas del controlador userController.js, dicho fichero se llamara userRoutes.js</w:t>
+      </w:r>
+    </w:p>
+    <w:p>
+      <w:pPr>
+        <w:pStyle w:val="Prrafodelista"/>
+        <w:numPr>
+          <w:ilvl w:val="0"/>
+          <w:numId w:val="4"/>
+        </w:numPr>
+        <w:jc w:val="both"/>
+        <w:rPr>
+          <w:lang w:val="es-ES"/>
+        </w:rPr>
+      </w:pPr>
+      <w:r>
+        <w:rPr>
+          <w:lang w:val="es-ES"/>
+        </w:rPr>
+        <w:t>Aquí deberemos cargar express</w:t>
+      </w:r>
+    </w:p>
+    <w:p>
+      <w:pPr>
+        <w:pStyle w:val="Prrafodelista"/>
+        <w:numPr>
+          <w:ilvl w:val="0"/>
+          <w:numId w:val="4"/>
+        </w:numPr>
+        <w:jc w:val="both"/>
+        <w:rPr>
+          <w:lang w:val="es-ES"/>
+        </w:rPr>
+      </w:pPr>
+      <w:r>
+        <w:rPr>
+          <w:lang w:val="es-ES"/>
+        </w:rPr>
+        <w:t>Cargar el controlador del usuario en este caso</w:t>
+      </w:r>
+    </w:p>
+    <w:p>
+      <w:pPr>
+        <w:pStyle w:val="Prrafodelista"/>
+        <w:numPr>
+          <w:ilvl w:val="0"/>
+          <w:numId w:val="4"/>
+        </w:numPr>
+        <w:jc w:val="both"/>
+        <w:rPr>
+          <w:lang w:val="es-ES"/>
+        </w:rPr>
+      </w:pPr>
+      <w:r>
+        <w:rPr>
+          <w:lang w:val="es-ES"/>
+        </w:rPr>
+        <w:t xml:space="preserve">Crear una variable en este caso api y cargar el </w:t>
+      </w:r>
+      <w:proofErr w:type="spellStart"/>
+      <w:r>
+        <w:rPr>
+          <w:lang w:val="es-ES"/>
+        </w:rPr>
+        <w:t>router</w:t>
+      </w:r>
+      <w:proofErr w:type="spellEnd"/>
+      <w:r>
+        <w:rPr>
+          <w:lang w:val="es-ES"/>
+        </w:rPr>
+        <w:t xml:space="preserve"> de express con esto </w:t>
+      </w:r>
+      <w:proofErr w:type="spellStart"/>
+      <w:r>
+        <w:rPr>
+          <w:lang w:val="es-ES"/>
+        </w:rPr>
+        <w:t>tendre</w:t>
+      </w:r>
+      <w:proofErr w:type="spellEnd"/>
+      <w:r>
+        <w:rPr>
+          <w:lang w:val="es-ES"/>
+        </w:rPr>
+        <w:t xml:space="preserve"> acceso a los </w:t>
+      </w:r>
+      <w:proofErr w:type="spellStart"/>
+      <w:r>
+        <w:rPr>
+          <w:lang w:val="es-ES"/>
+        </w:rPr>
+        <w:t>metodos</w:t>
+      </w:r>
+      <w:proofErr w:type="spellEnd"/>
+      <w:r>
+        <w:rPr>
+          <w:lang w:val="es-ES"/>
+        </w:rPr>
+        <w:t xml:space="preserve"> </w:t>
+      </w:r>
+      <w:proofErr w:type="spellStart"/>
+      <w:r>
+        <w:rPr>
+          <w:lang w:val="es-ES"/>
+        </w:rPr>
+        <w:t>get</w:t>
+      </w:r>
+      <w:proofErr w:type="spellEnd"/>
+      <w:r>
+        <w:rPr>
+          <w:lang w:val="es-ES"/>
+        </w:rPr>
+        <w:t xml:space="preserve">, post y todos los </w:t>
+      </w:r>
+      <w:proofErr w:type="spellStart"/>
+      <w:r>
+        <w:rPr>
+          <w:lang w:val="es-ES"/>
+        </w:rPr>
+        <w:t>metodos</w:t>
+      </w:r>
+      <w:proofErr w:type="spellEnd"/>
+      <w:r>
+        <w:rPr>
+          <w:lang w:val="es-ES"/>
+        </w:rPr>
+        <w:t xml:space="preserve"> </w:t>
+      </w:r>
+      <w:proofErr w:type="spellStart"/>
+      <w:r>
+        <w:rPr>
+          <w:lang w:val="es-ES"/>
+        </w:rPr>
+        <w:t>html</w:t>
+      </w:r>
+      <w:proofErr w:type="spellEnd"/>
+      <w:r>
+        <w:rPr>
+          <w:lang w:val="es-ES"/>
+        </w:rPr>
+        <w:t>.</w:t>
+      </w:r>
+    </w:p>
+    <w:p>
+      <w:pPr>
+        <w:pStyle w:val="Prrafodelista"/>
+        <w:numPr>
+          <w:ilvl w:val="0"/>
+          <w:numId w:val="4"/>
+        </w:numPr>
+        <w:jc w:val="both"/>
+        <w:rPr>
+          <w:lang w:val="es-ES"/>
+        </w:rPr>
+      </w:pPr>
+      <w:r>
+        <w:rPr>
+          <w:lang w:val="es-ES"/>
+        </w:rPr>
+        <w:t>Después debemos definir cada una de las rutas</w:t>
+      </w:r>
+    </w:p>
+    <w:p>
+      <w:pPr>
+        <w:pStyle w:val="Prrafodelista"/>
+        <w:numPr>
+          <w:ilvl w:val="0"/>
+          <w:numId w:val="4"/>
+        </w:numPr>
+        <w:jc w:val="both"/>
+        <w:rPr>
+          <w:lang w:val="es-ES"/>
+        </w:rPr>
+      </w:pPr>
+      <w:r>
+        <w:rPr>
+          <w:lang w:val="es-ES"/>
+        </w:rPr>
+        <w:t>Al final solo exportamos el api</w:t>
+      </w:r>
+    </w:p>
+    <w:p>
+      <w:pPr>
+        <w:pStyle w:val="Prrafodelista"/>
+        <w:shd w:val="clear" w:color="auto" w:fill="292A2B"/>
+        <w:spacing w:after="0" w:line="285" w:lineRule="atLeast"/>
+        <w:rPr>
+          <w:rFonts w:ascii="Consolas" w:eastAsia="Times New Roman" w:hAnsi="Consolas" w:cs="Consolas"/>
+          <w:color w:val="E6E6E6"/>
+          <w:sz w:val="21"/>
+          <w:szCs w:val="21"/>
+          <w:lang w:val="en-US" w:eastAsia="es-ES"/>
+        </w:rPr>
+      </w:pPr>
+      <w:r>
+        <w:rPr>
+          <w:rFonts w:ascii="Consolas" w:eastAsia="Times New Roman" w:hAnsi="Consolas" w:cs="Consolas"/>
+          <w:color w:val="19F9D8"/>
+          <w:sz w:val="21"/>
+          <w:szCs w:val="21"/>
+          <w:lang w:val="en-US" w:eastAsia="es-ES"/>
+        </w:rPr>
+        <w:t>'</w:t>
+      </w:r>
+      <w:proofErr w:type="gramStart"/>
+      <w:r>
+        <w:rPr>
+          <w:rFonts w:ascii="Consolas" w:eastAsia="Times New Roman" w:hAnsi="Consolas" w:cs="Consolas"/>
+          <w:color w:val="19F9D8"/>
+          <w:sz w:val="21"/>
+          <w:szCs w:val="21"/>
+          <w:lang w:val="en-US" w:eastAsia="es-ES"/>
+        </w:rPr>
+        <w:t>use</w:t>
+      </w:r>
+      <w:proofErr w:type="gramEnd"/>
+      <w:r>
+        <w:rPr>
+          <w:rFonts w:ascii="Consolas" w:eastAsia="Times New Roman" w:hAnsi="Consolas" w:cs="Consolas"/>
+          <w:color w:val="19F9D8"/>
+          <w:sz w:val="21"/>
+          <w:szCs w:val="21"/>
+          <w:lang w:val="en-US" w:eastAsia="es-ES"/>
+        </w:rPr>
+        <w:t xml:space="preserve"> strict'</w:t>
+      </w:r>
+    </w:p>
+    <w:p>
+      <w:pPr>
+        <w:pStyle w:val="Prrafodelista"/>
+        <w:shd w:val="clear" w:color="auto" w:fill="292A2B"/>
+        <w:spacing w:after="0" w:line="285" w:lineRule="atLeast"/>
+        <w:rPr>
+          <w:rFonts w:ascii="Consolas" w:eastAsia="Times New Roman" w:hAnsi="Consolas" w:cs="Consolas"/>
+          <w:color w:val="E6E6E6"/>
+          <w:sz w:val="21"/>
+          <w:szCs w:val="21"/>
+          <w:lang w:val="en-US" w:eastAsia="es-ES"/>
+        </w:rPr>
+      </w:pPr>
+      <w:proofErr w:type="spellStart"/>
+      <w:proofErr w:type="gramStart"/>
+      <w:r>
+        <w:rPr>
+          <w:rFonts w:ascii="Consolas" w:eastAsia="Times New Roman" w:hAnsi="Consolas" w:cs="Consolas"/>
+          <w:color w:val="FFB86C"/>
+          <w:sz w:val="21"/>
+          <w:szCs w:val="21"/>
+          <w:lang w:val="en-US" w:eastAsia="es-ES"/>
+        </w:rPr>
+        <w:t>var</w:t>
+      </w:r>
+      <w:proofErr w:type="spellEnd"/>
+      <w:proofErr w:type="gramEnd"/>
+      <w:r>
+        <w:rPr>
+          <w:rFonts w:ascii="Consolas" w:eastAsia="Times New Roman" w:hAnsi="Consolas" w:cs="Consolas"/>
+          <w:color w:val="E6E6E6"/>
+          <w:sz w:val="21"/>
+          <w:szCs w:val="21"/>
+          <w:lang w:val="en-US" w:eastAsia="es-ES"/>
+        </w:rPr>
+        <w:t xml:space="preserve"> express = </w:t>
+      </w:r>
+      <w:r>
+        <w:rPr>
+          <w:rFonts w:ascii="Consolas" w:eastAsia="Times New Roman" w:hAnsi="Consolas" w:cs="Consolas"/>
+          <w:color w:val="6FC1FF"/>
+          <w:sz w:val="21"/>
+          <w:szCs w:val="21"/>
+          <w:lang w:val="en-US" w:eastAsia="es-ES"/>
+        </w:rPr>
+        <w:t>require</w:t>
+      </w:r>
+      <w:r>
+        <w:rPr>
+          <w:rFonts w:ascii="Consolas" w:eastAsia="Times New Roman" w:hAnsi="Consolas" w:cs="Consolas"/>
+          <w:color w:val="E6E6E6"/>
+          <w:sz w:val="21"/>
+          <w:szCs w:val="21"/>
+          <w:lang w:val="en-US" w:eastAsia="es-ES"/>
+        </w:rPr>
+        <w:t>(</w:t>
+      </w:r>
+      <w:r>
+        <w:rPr>
+          <w:rFonts w:ascii="Consolas" w:eastAsia="Times New Roman" w:hAnsi="Consolas" w:cs="Consolas"/>
+          <w:color w:val="19F9D8"/>
+          <w:sz w:val="21"/>
+          <w:szCs w:val="21"/>
+          <w:lang w:val="en-US" w:eastAsia="es-ES"/>
+        </w:rPr>
+        <w:t>'express'</w:t>
+      </w:r>
+      <w:r>
+        <w:rPr>
+          <w:rFonts w:ascii="Consolas" w:eastAsia="Times New Roman" w:hAnsi="Consolas" w:cs="Consolas"/>
+          <w:color w:val="E6E6E6"/>
+          <w:sz w:val="21"/>
+          <w:szCs w:val="21"/>
+          <w:lang w:val="en-US" w:eastAsia="es-ES"/>
+        </w:rPr>
+        <w:t>);</w:t>
+      </w:r>
+    </w:p>
+    <w:p>
+      <w:pPr>
+        <w:pStyle w:val="Prrafodelista"/>
+        <w:shd w:val="clear" w:color="auto" w:fill="292A2B"/>
+        <w:spacing w:after="0" w:line="285" w:lineRule="atLeast"/>
+        <w:rPr>
+          <w:rFonts w:ascii="Consolas" w:eastAsia="Times New Roman" w:hAnsi="Consolas" w:cs="Consolas"/>
+          <w:color w:val="E6E6E6"/>
+          <w:sz w:val="21"/>
+          <w:szCs w:val="21"/>
+          <w:lang w:val="en-US" w:eastAsia="es-ES"/>
+        </w:rPr>
+      </w:pPr>
+      <w:proofErr w:type="spellStart"/>
+      <w:proofErr w:type="gramStart"/>
+      <w:r>
+        <w:rPr>
+          <w:rFonts w:ascii="Consolas" w:eastAsia="Times New Roman" w:hAnsi="Consolas" w:cs="Consolas"/>
+          <w:color w:val="FFB86C"/>
+          <w:sz w:val="21"/>
+          <w:szCs w:val="21"/>
+          <w:lang w:val="en-US" w:eastAsia="es-ES"/>
+        </w:rPr>
+        <w:t>var</w:t>
+      </w:r>
+      <w:proofErr w:type="spellEnd"/>
+      <w:proofErr w:type="gramEnd"/>
+      <w:r>
+        <w:rPr>
+          <w:rFonts w:ascii="Consolas" w:eastAsia="Times New Roman" w:hAnsi="Consolas" w:cs="Consolas"/>
+          <w:color w:val="E6E6E6"/>
+          <w:sz w:val="21"/>
+          <w:szCs w:val="21"/>
+          <w:lang w:val="en-US" w:eastAsia="es-ES"/>
+        </w:rPr>
+        <w:t xml:space="preserve"> </w:t>
+      </w:r>
+      <w:proofErr w:type="spellStart"/>
+      <w:r>
+        <w:rPr>
+          <w:rFonts w:ascii="Consolas" w:eastAsia="Times New Roman" w:hAnsi="Consolas" w:cs="Consolas"/>
+          <w:color w:val="E6E6E6"/>
+          <w:sz w:val="21"/>
+          <w:szCs w:val="21"/>
+          <w:lang w:val="en-US" w:eastAsia="es-ES"/>
+        </w:rPr>
+        <w:t>userController</w:t>
+      </w:r>
+      <w:proofErr w:type="spellEnd"/>
+      <w:r>
+        <w:rPr>
+          <w:rFonts w:ascii="Consolas" w:eastAsia="Times New Roman" w:hAnsi="Consolas" w:cs="Consolas"/>
+          <w:color w:val="E6E6E6"/>
+          <w:sz w:val="21"/>
+          <w:szCs w:val="21"/>
+          <w:lang w:val="en-US" w:eastAsia="es-ES"/>
+        </w:rPr>
+        <w:t xml:space="preserve"> = </w:t>
+      </w:r>
+      <w:r>
+        <w:rPr>
+          <w:rFonts w:ascii="Consolas" w:eastAsia="Times New Roman" w:hAnsi="Consolas" w:cs="Consolas"/>
+          <w:color w:val="6FC1FF"/>
+          <w:sz w:val="21"/>
+          <w:szCs w:val="21"/>
+          <w:lang w:val="en-US" w:eastAsia="es-ES"/>
+        </w:rPr>
+        <w:t>require</w:t>
+      </w:r>
+      <w:r>
+        <w:rPr>
+          <w:rFonts w:ascii="Consolas" w:eastAsia="Times New Roman" w:hAnsi="Consolas" w:cs="Consolas"/>
+          <w:color w:val="E6E6E6"/>
+          <w:sz w:val="21"/>
+          <w:szCs w:val="21"/>
+          <w:lang w:val="en-US" w:eastAsia="es-ES"/>
+        </w:rPr>
+        <w:t>(</w:t>
+      </w:r>
+      <w:r>
+        <w:rPr>
+          <w:rFonts w:ascii="Consolas" w:eastAsia="Times New Roman" w:hAnsi="Consolas" w:cs="Consolas"/>
+          <w:color w:val="19F9D8"/>
+          <w:sz w:val="21"/>
+          <w:szCs w:val="21"/>
+          <w:lang w:val="en-US" w:eastAsia="es-ES"/>
+        </w:rPr>
+        <w:t>'../controllers/</w:t>
+      </w:r>
+      <w:proofErr w:type="spellStart"/>
+      <w:r>
+        <w:rPr>
+          <w:rFonts w:ascii="Consolas" w:eastAsia="Times New Roman" w:hAnsi="Consolas" w:cs="Consolas"/>
+          <w:color w:val="19F9D8"/>
+          <w:sz w:val="21"/>
+          <w:szCs w:val="21"/>
+          <w:lang w:val="en-US" w:eastAsia="es-ES"/>
+        </w:rPr>
+        <w:t>userController</w:t>
+      </w:r>
+      <w:proofErr w:type="spellEnd"/>
+      <w:r>
+        <w:rPr>
+          <w:rFonts w:ascii="Consolas" w:eastAsia="Times New Roman" w:hAnsi="Consolas" w:cs="Consolas"/>
+          <w:color w:val="19F9D8"/>
+          <w:sz w:val="21"/>
+          <w:szCs w:val="21"/>
+          <w:lang w:val="en-US" w:eastAsia="es-ES"/>
+        </w:rPr>
+        <w:t>'</w:t>
+      </w:r>
+      <w:r>
+        <w:rPr>
+          <w:rFonts w:ascii="Consolas" w:eastAsia="Times New Roman" w:hAnsi="Consolas" w:cs="Consolas"/>
+          <w:color w:val="E6E6E6"/>
+          <w:sz w:val="21"/>
+          <w:szCs w:val="21"/>
+          <w:lang w:val="en-US" w:eastAsia="es-ES"/>
+        </w:rPr>
+        <w:t>);</w:t>
+      </w:r>
+    </w:p>
+    <w:p>
+      <w:pPr>
+        <w:pStyle w:val="Prrafodelista"/>
+        <w:shd w:val="clear" w:color="auto" w:fill="292A2B"/>
+        <w:spacing w:after="0" w:line="285" w:lineRule="atLeast"/>
+        <w:rPr>
+          <w:rFonts w:ascii="Consolas" w:eastAsia="Times New Roman" w:hAnsi="Consolas" w:cs="Consolas"/>
+          <w:color w:val="E6E6E6"/>
+          <w:sz w:val="21"/>
+          <w:szCs w:val="21"/>
+          <w:lang w:val="es-ES" w:eastAsia="es-ES"/>
+        </w:rPr>
+      </w:pPr>
+      <w:proofErr w:type="spellStart"/>
+      <w:proofErr w:type="gramStart"/>
+      <w:r>
+        <w:rPr>
+          <w:rFonts w:ascii="Consolas" w:eastAsia="Times New Roman" w:hAnsi="Consolas" w:cs="Consolas"/>
+          <w:color w:val="FFB86C"/>
+          <w:sz w:val="21"/>
+          <w:szCs w:val="21"/>
+          <w:lang w:val="es-ES" w:eastAsia="es-ES"/>
+        </w:rPr>
+        <w:t>var</w:t>
+      </w:r>
+      <w:proofErr w:type="spellEnd"/>
+      <w:proofErr w:type="gramEnd"/>
+      <w:r>
+        <w:rPr>
+          <w:rFonts w:ascii="Consolas" w:eastAsia="Times New Roman" w:hAnsi="Consolas" w:cs="Consolas"/>
+          <w:color w:val="E6E6E6"/>
+          <w:sz w:val="21"/>
+          <w:szCs w:val="21"/>
+          <w:lang w:val="es-ES" w:eastAsia="es-ES"/>
+        </w:rPr>
+        <w:t xml:space="preserve"> api = </w:t>
+      </w:r>
+      <w:proofErr w:type="spellStart"/>
+      <w:r>
+        <w:rPr>
+          <w:rFonts w:ascii="Consolas" w:eastAsia="Times New Roman" w:hAnsi="Consolas" w:cs="Consolas"/>
+          <w:color w:val="FF9AC1"/>
+          <w:sz w:val="21"/>
+          <w:szCs w:val="21"/>
+          <w:lang w:val="es-ES" w:eastAsia="es-ES"/>
+        </w:rPr>
+        <w:t>express</w:t>
+      </w:r>
+      <w:r>
+        <w:rPr>
+          <w:rFonts w:ascii="Consolas" w:eastAsia="Times New Roman" w:hAnsi="Consolas" w:cs="Consolas"/>
+          <w:color w:val="E6E6E6"/>
+          <w:sz w:val="21"/>
+          <w:szCs w:val="21"/>
+          <w:lang w:val="es-ES" w:eastAsia="es-ES"/>
+        </w:rPr>
+        <w:t>.</w:t>
+      </w:r>
+      <w:r>
+        <w:rPr>
+          <w:rFonts w:ascii="Consolas" w:eastAsia="Times New Roman" w:hAnsi="Consolas" w:cs="Consolas"/>
+          <w:color w:val="6FC1FF"/>
+          <w:sz w:val="21"/>
+          <w:szCs w:val="21"/>
+          <w:lang w:val="es-ES" w:eastAsia="es-ES"/>
+        </w:rPr>
+        <w:t>Router</w:t>
+      </w:r>
+      <w:proofErr w:type="spellEnd"/>
+      <w:r>
+        <w:rPr>
+          <w:rFonts w:ascii="Consolas" w:eastAsia="Times New Roman" w:hAnsi="Consolas" w:cs="Consolas"/>
+          <w:color w:val="E6E6E6"/>
+          <w:sz w:val="21"/>
+          <w:szCs w:val="21"/>
+          <w:lang w:val="es-ES" w:eastAsia="es-ES"/>
+        </w:rPr>
+        <w:t>();</w:t>
+      </w:r>
+    </w:p>
+    <w:p>
+      <w:pPr>
+        <w:pStyle w:val="Prrafodelista"/>
+        <w:shd w:val="clear" w:color="auto" w:fill="292A2B"/>
+        <w:spacing w:after="0" w:line="285" w:lineRule="atLeast"/>
+        <w:rPr>
+          <w:rFonts w:ascii="Consolas" w:eastAsia="Times New Roman" w:hAnsi="Consolas" w:cs="Consolas"/>
+          <w:color w:val="E6E6E6"/>
+          <w:sz w:val="21"/>
+          <w:szCs w:val="21"/>
+          <w:lang w:val="es-ES" w:eastAsia="es-ES"/>
+        </w:rPr>
+      </w:pPr>
+    </w:p>
+    <w:p>
+      <w:pPr>
+        <w:pStyle w:val="Prrafodelista"/>
+        <w:shd w:val="clear" w:color="auto" w:fill="292A2B"/>
+        <w:spacing w:after="0" w:line="285" w:lineRule="atLeast"/>
+        <w:rPr>
+          <w:rFonts w:ascii="Consolas" w:eastAsia="Times New Roman" w:hAnsi="Consolas" w:cs="Consolas"/>
+          <w:color w:val="E6E6E6"/>
+          <w:sz w:val="21"/>
+          <w:szCs w:val="21"/>
+          <w:lang w:val="en-US" w:eastAsia="es-ES"/>
+        </w:rPr>
+      </w:pPr>
+      <w:proofErr w:type="spellStart"/>
+      <w:proofErr w:type="gramStart"/>
+      <w:r>
+        <w:rPr>
+          <w:rFonts w:ascii="Consolas" w:eastAsia="Times New Roman" w:hAnsi="Consolas" w:cs="Consolas"/>
+          <w:color w:val="FF9AC1"/>
+          <w:sz w:val="21"/>
+          <w:szCs w:val="21"/>
+          <w:lang w:val="en-US" w:eastAsia="es-ES"/>
+        </w:rPr>
+        <w:t>api</w:t>
+      </w:r>
+      <w:r>
+        <w:rPr>
+          <w:rFonts w:ascii="Consolas" w:eastAsia="Times New Roman" w:hAnsi="Consolas" w:cs="Consolas"/>
+          <w:color w:val="E6E6E6"/>
+          <w:sz w:val="21"/>
+          <w:szCs w:val="21"/>
+          <w:lang w:val="en-US" w:eastAsia="es-ES"/>
+        </w:rPr>
+        <w:t>.</w:t>
+      </w:r>
+      <w:r>
+        <w:rPr>
+          <w:rFonts w:ascii="Consolas" w:eastAsia="Times New Roman" w:hAnsi="Consolas" w:cs="Consolas"/>
+          <w:color w:val="6FC1FF"/>
+          <w:sz w:val="21"/>
+          <w:szCs w:val="21"/>
+          <w:lang w:val="en-US" w:eastAsia="es-ES"/>
+        </w:rPr>
+        <w:t>get</w:t>
+      </w:r>
+      <w:proofErr w:type="spellEnd"/>
+      <w:r>
+        <w:rPr>
+          <w:rFonts w:ascii="Consolas" w:eastAsia="Times New Roman" w:hAnsi="Consolas" w:cs="Consolas"/>
+          <w:color w:val="E6E6E6"/>
+          <w:sz w:val="21"/>
+          <w:szCs w:val="21"/>
+          <w:lang w:val="en-US" w:eastAsia="es-ES"/>
+        </w:rPr>
+        <w:t>(</w:t>
+      </w:r>
+      <w:proofErr w:type="gramEnd"/>
+      <w:r>
+        <w:rPr>
+          <w:rFonts w:ascii="Consolas" w:eastAsia="Times New Roman" w:hAnsi="Consolas" w:cs="Consolas"/>
+          <w:color w:val="19F9D8"/>
+          <w:sz w:val="21"/>
+          <w:szCs w:val="21"/>
+          <w:lang w:val="en-US" w:eastAsia="es-ES"/>
+        </w:rPr>
+        <w:t>'/home'</w:t>
+      </w:r>
+      <w:r>
+        <w:rPr>
+          <w:rFonts w:ascii="Consolas" w:eastAsia="Times New Roman" w:hAnsi="Consolas" w:cs="Consolas"/>
+          <w:color w:val="E6E6E6"/>
+          <w:sz w:val="21"/>
+          <w:szCs w:val="21"/>
+          <w:lang w:val="en-US" w:eastAsia="es-ES"/>
+        </w:rPr>
+        <w:t xml:space="preserve">, </w:t>
+      </w:r>
+      <w:proofErr w:type="spellStart"/>
+      <w:r>
+        <w:rPr>
+          <w:rFonts w:ascii="Consolas" w:eastAsia="Times New Roman" w:hAnsi="Consolas" w:cs="Consolas"/>
+          <w:color w:val="FF9AC1"/>
+          <w:sz w:val="21"/>
+          <w:szCs w:val="21"/>
+          <w:lang w:val="en-US" w:eastAsia="es-ES"/>
+        </w:rPr>
+        <w:t>userController</w:t>
+      </w:r>
+      <w:r>
+        <w:rPr>
+          <w:rFonts w:ascii="Consolas" w:eastAsia="Times New Roman" w:hAnsi="Consolas" w:cs="Consolas"/>
+          <w:color w:val="E6E6E6"/>
+          <w:sz w:val="21"/>
+          <w:szCs w:val="21"/>
+          <w:lang w:val="en-US" w:eastAsia="es-ES"/>
+        </w:rPr>
+        <w:t>.home</w:t>
+      </w:r>
+      <w:proofErr w:type="spellEnd"/>
+      <w:r>
+        <w:rPr>
+          <w:rFonts w:ascii="Consolas" w:eastAsia="Times New Roman" w:hAnsi="Consolas" w:cs="Consolas"/>
+          <w:color w:val="E6E6E6"/>
+          <w:sz w:val="21"/>
+          <w:szCs w:val="21"/>
+          <w:lang w:val="en-US" w:eastAsia="es-ES"/>
+        </w:rPr>
+        <w:t>);</w:t>
+      </w:r>
+    </w:p>
+    <w:p>
+      <w:pPr>
+        <w:pStyle w:val="Prrafodelista"/>
+        <w:shd w:val="clear" w:color="auto" w:fill="292A2B"/>
+        <w:spacing w:after="0" w:line="285" w:lineRule="atLeast"/>
+        <w:rPr>
+          <w:rFonts w:ascii="Consolas" w:eastAsia="Times New Roman" w:hAnsi="Consolas" w:cs="Consolas"/>
+          <w:color w:val="E6E6E6"/>
+          <w:sz w:val="21"/>
+          <w:szCs w:val="21"/>
+          <w:lang w:val="en-US" w:eastAsia="es-ES"/>
+        </w:rPr>
+      </w:pPr>
+    </w:p>
+    <w:p>
+      <w:pPr>
+        <w:pStyle w:val="Prrafodelista"/>
+        <w:shd w:val="clear" w:color="auto" w:fill="292A2B"/>
+        <w:spacing w:after="0" w:line="285" w:lineRule="atLeast"/>
+        <w:rPr>
+          <w:rFonts w:ascii="Consolas" w:eastAsia="Times New Roman" w:hAnsi="Consolas" w:cs="Consolas"/>
+          <w:color w:val="E6E6E6"/>
+          <w:sz w:val="21"/>
+          <w:szCs w:val="21"/>
+          <w:lang w:val="es-ES" w:eastAsia="es-ES"/>
+        </w:rPr>
+      </w:pPr>
+      <w:proofErr w:type="spellStart"/>
+      <w:r>
+        <w:rPr>
+          <w:rFonts w:ascii="Consolas" w:eastAsia="Times New Roman" w:hAnsi="Consolas" w:cs="Consolas"/>
+          <w:color w:val="B084EB"/>
+          <w:sz w:val="21"/>
+          <w:szCs w:val="21"/>
+          <w:lang w:val="es-ES" w:eastAsia="es-ES"/>
+        </w:rPr>
+        <w:t>module</w:t>
+      </w:r>
+      <w:r>
+        <w:rPr>
+          <w:rFonts w:ascii="Consolas" w:eastAsia="Times New Roman" w:hAnsi="Consolas" w:cs="Consolas"/>
+          <w:color w:val="E6E6E6"/>
+          <w:sz w:val="21"/>
+          <w:szCs w:val="21"/>
+          <w:lang w:val="es-ES" w:eastAsia="es-ES"/>
+        </w:rPr>
+        <w:t>.</w:t>
+      </w:r>
+      <w:r>
+        <w:rPr>
+          <w:rFonts w:ascii="Consolas" w:eastAsia="Times New Roman" w:hAnsi="Consolas" w:cs="Consolas"/>
+          <w:color w:val="B084EB"/>
+          <w:sz w:val="21"/>
+          <w:szCs w:val="21"/>
+          <w:lang w:val="es-ES" w:eastAsia="es-ES"/>
+        </w:rPr>
+        <w:t>exports</w:t>
+      </w:r>
+      <w:proofErr w:type="spellEnd"/>
+      <w:r>
+        <w:rPr>
+          <w:rFonts w:ascii="Consolas" w:eastAsia="Times New Roman" w:hAnsi="Consolas" w:cs="Consolas"/>
+          <w:color w:val="E6E6E6"/>
+          <w:sz w:val="21"/>
+          <w:szCs w:val="21"/>
+          <w:lang w:val="es-ES" w:eastAsia="es-ES"/>
+        </w:rPr>
+        <w:t xml:space="preserve"> = api;</w:t>
+      </w:r>
+    </w:p>
+    <w:p>
+      <w:pPr>
+        <w:pStyle w:val="Prrafodelista"/>
+        <w:jc w:val="both"/>
+        <w:rPr>
+          <w:lang w:val="es-ES"/>
+        </w:rPr>
+      </w:pPr>
+    </w:p>
+    <w:p>
+      <w:pPr>
+        <w:pStyle w:val="Prrafodelista"/>
+        <w:numPr>
+          <w:ilvl w:val="0"/>
+          <w:numId w:val="4"/>
+        </w:numPr>
+        <w:jc w:val="both"/>
+        <w:rPr>
+          <w:lang w:val="es-ES"/>
+        </w:rPr>
+      </w:pPr>
+      <w:r>
+        <w:rPr>
+          <w:lang w:val="es-ES"/>
+        </w:rPr>
+        <w:t xml:space="preserve">Para que este fichero de rutas funcione tendremos que cargarlo en el app.js </w:t>
+      </w:r>
+    </w:p>
+    <w:p>
+      <w:pPr>
+        <w:pStyle w:val="Prrafodelista"/>
+        <w:shd w:val="clear" w:color="auto" w:fill="292A2B"/>
+        <w:spacing w:after="0" w:line="285" w:lineRule="atLeast"/>
+        <w:rPr>
+          <w:rFonts w:ascii="Consolas" w:eastAsia="Times New Roman" w:hAnsi="Consolas" w:cs="Consolas"/>
+          <w:color w:val="E6E6E6"/>
+          <w:sz w:val="21"/>
+          <w:szCs w:val="21"/>
+          <w:lang w:val="es-ES" w:eastAsia="es-ES"/>
+        </w:rPr>
+      </w:pPr>
+      <w:r>
+        <w:rPr>
+          <w:rFonts w:ascii="Consolas" w:eastAsia="Times New Roman" w:hAnsi="Consolas" w:cs="Consolas"/>
+          <w:i/>
+          <w:iCs/>
+          <w:color w:val="676B79"/>
+          <w:sz w:val="21"/>
+          <w:szCs w:val="21"/>
+          <w:lang w:val="es-ES" w:eastAsia="es-ES"/>
+        </w:rPr>
+        <w:t>//cargando ficheros de rutas</w:t>
+      </w:r>
+    </w:p>
+    <w:p>
+      <w:pPr>
+        <w:pStyle w:val="Prrafodelista"/>
+        <w:shd w:val="clear" w:color="auto" w:fill="292A2B"/>
+        <w:spacing w:after="0" w:line="285" w:lineRule="atLeast"/>
+        <w:rPr>
+          <w:rFonts w:ascii="Consolas" w:eastAsia="Times New Roman" w:hAnsi="Consolas" w:cs="Consolas"/>
+          <w:color w:val="E6E6E6"/>
+          <w:sz w:val="21"/>
+          <w:szCs w:val="21"/>
+          <w:lang w:val="en-US" w:eastAsia="es-ES"/>
+        </w:rPr>
+      </w:pPr>
+      <w:proofErr w:type="spellStart"/>
+      <w:proofErr w:type="gramStart"/>
+      <w:r>
+        <w:rPr>
+          <w:rFonts w:ascii="Consolas" w:eastAsia="Times New Roman" w:hAnsi="Consolas" w:cs="Consolas"/>
+          <w:color w:val="FFB86C"/>
+          <w:sz w:val="21"/>
+          <w:szCs w:val="21"/>
+          <w:lang w:val="en-US" w:eastAsia="es-ES"/>
+        </w:rPr>
+        <w:t>var</w:t>
+      </w:r>
+      <w:proofErr w:type="spellEnd"/>
+      <w:proofErr w:type="gramEnd"/>
+      <w:r>
+        <w:rPr>
+          <w:rFonts w:ascii="Consolas" w:eastAsia="Times New Roman" w:hAnsi="Consolas" w:cs="Consolas"/>
+          <w:color w:val="E6E6E6"/>
+          <w:sz w:val="21"/>
+          <w:szCs w:val="21"/>
+          <w:lang w:val="en-US" w:eastAsia="es-ES"/>
+        </w:rPr>
+        <w:t xml:space="preserve"> </w:t>
+      </w:r>
+      <w:proofErr w:type="spellStart"/>
+      <w:r>
+        <w:rPr>
+          <w:rFonts w:ascii="Consolas" w:eastAsia="Times New Roman" w:hAnsi="Consolas" w:cs="Consolas"/>
+          <w:color w:val="E6E6E6"/>
+          <w:sz w:val="21"/>
+          <w:szCs w:val="21"/>
+          <w:lang w:val="en-US" w:eastAsia="es-ES"/>
+        </w:rPr>
+        <w:t>userRoutes</w:t>
+      </w:r>
+      <w:proofErr w:type="spellEnd"/>
+      <w:r>
+        <w:rPr>
+          <w:rFonts w:ascii="Consolas" w:eastAsia="Times New Roman" w:hAnsi="Consolas" w:cs="Consolas"/>
+          <w:color w:val="E6E6E6"/>
+          <w:sz w:val="21"/>
+          <w:szCs w:val="21"/>
+          <w:lang w:val="en-US" w:eastAsia="es-ES"/>
+        </w:rPr>
+        <w:t xml:space="preserve"> = </w:t>
+      </w:r>
+      <w:r>
+        <w:rPr>
+          <w:rFonts w:ascii="Consolas" w:eastAsia="Times New Roman" w:hAnsi="Consolas" w:cs="Consolas"/>
+          <w:color w:val="6FC1FF"/>
+          <w:sz w:val="21"/>
+          <w:szCs w:val="21"/>
+          <w:lang w:val="en-US" w:eastAsia="es-ES"/>
+        </w:rPr>
+        <w:t>require</w:t>
+      </w:r>
+      <w:r>
+        <w:rPr>
+          <w:rFonts w:ascii="Consolas" w:eastAsia="Times New Roman" w:hAnsi="Consolas" w:cs="Consolas"/>
+          <w:color w:val="E6E6E6"/>
+          <w:sz w:val="21"/>
+          <w:szCs w:val="21"/>
+          <w:lang w:val="en-US" w:eastAsia="es-ES"/>
+        </w:rPr>
+        <w:t>(</w:t>
+      </w:r>
+      <w:r>
+        <w:rPr>
+          <w:rFonts w:ascii="Consolas" w:eastAsia="Times New Roman" w:hAnsi="Consolas" w:cs="Consolas"/>
+          <w:color w:val="19F9D8"/>
+          <w:sz w:val="21"/>
+          <w:szCs w:val="21"/>
+          <w:lang w:val="en-US" w:eastAsia="es-ES"/>
+        </w:rPr>
+        <w:t>'./routes/</w:t>
+      </w:r>
+      <w:proofErr w:type="spellStart"/>
+      <w:r>
+        <w:rPr>
+          <w:rFonts w:ascii="Consolas" w:eastAsia="Times New Roman" w:hAnsi="Consolas" w:cs="Consolas"/>
+          <w:color w:val="19F9D8"/>
+          <w:sz w:val="21"/>
+          <w:szCs w:val="21"/>
+          <w:lang w:val="en-US" w:eastAsia="es-ES"/>
+        </w:rPr>
+        <w:t>userRoutes</w:t>
+      </w:r>
+      <w:proofErr w:type="spellEnd"/>
+      <w:r>
+        <w:rPr>
+          <w:rFonts w:ascii="Consolas" w:eastAsia="Times New Roman" w:hAnsi="Consolas" w:cs="Consolas"/>
+          <w:color w:val="19F9D8"/>
+          <w:sz w:val="21"/>
+          <w:szCs w:val="21"/>
+          <w:lang w:val="en-US" w:eastAsia="es-ES"/>
+        </w:rPr>
+        <w:t>'</w:t>
+      </w:r>
+      <w:r>
+        <w:rPr>
+          <w:rFonts w:ascii="Consolas" w:eastAsia="Times New Roman" w:hAnsi="Consolas" w:cs="Consolas"/>
+          <w:color w:val="E6E6E6"/>
+          <w:sz w:val="21"/>
+          <w:szCs w:val="21"/>
+          <w:lang w:val="en-US" w:eastAsia="es-ES"/>
+        </w:rPr>
+        <w:t>);</w:t>
+      </w:r>
+    </w:p>
+    <w:p>
+      <w:pPr>
+        <w:ind w:left="708"/>
+        <w:jc w:val="both"/>
+        <w:rPr>
+          <w:lang w:val="en-US"/>
+        </w:rPr>
+      </w:pPr>
+    </w:p>
+    <w:p>
+      <w:pPr>
+        <w:ind w:left="360"/>
+        <w:jc w:val="both"/>
+        <w:rPr>
+          <w:lang w:val="en-US"/>
+        </w:rPr>
+      </w:pPr>
+    </w:p>
+    <w:p>
+      <w:pPr>
+        <w:pStyle w:val="Prrafodelista"/>
+        <w:numPr>
+          <w:ilvl w:val="0"/>
+          <w:numId w:val="4"/>
+        </w:numPr>
+        <w:jc w:val="both"/>
+        <w:rPr>
+          <w:lang w:val="es-ES"/>
+        </w:rPr>
+      </w:pPr>
+      <w:r>
+        <w:rPr>
+          <w:lang w:val="es-ES"/>
+        </w:rPr>
+        <w:lastRenderedPageBreak/>
+        <w:t xml:space="preserve">Y luego creamos el middleware de las rutas para definir una ruta </w:t>
+      </w:r>
+      <w:proofErr w:type="spellStart"/>
+      <w:r>
+        <w:rPr>
+          <w:lang w:val="es-ES"/>
+        </w:rPr>
+        <w:t>base</w:t>
+      </w:r>
+      <w:r>
+        <w:rPr>
+          <w:lang w:val="es-ES"/>
+        </w:rPr>
+        <w:t>de</w:t>
+      </w:r>
+      <w:proofErr w:type="spellEnd"/>
+      <w:r>
+        <w:rPr>
+          <w:lang w:val="es-ES"/>
+        </w:rPr>
+        <w:t xml:space="preserve"> modo que si usamos la siguiente ruta podemos obtener la respuesta.</w:t>
+      </w:r>
+    </w:p>
+    <w:p>
+      <w:pPr>
+        <w:pStyle w:val="Prrafodelista"/>
+        <w:jc w:val="both"/>
+        <w:rPr>
+          <w:lang w:val="es-ES"/>
+        </w:rPr>
+      </w:pPr>
+    </w:p>
+    <w:p>
+      <w:pPr>
+        <w:pStyle w:val="Prrafodelista"/>
+        <w:jc w:val="both"/>
+        <w:rPr>
+          <w:rFonts w:ascii="Helvetica" w:hAnsi="Helvetica"/>
+          <w:color w:val="505050"/>
+          <w:sz w:val="18"/>
+          <w:szCs w:val="18"/>
+          <w:shd w:val="clear" w:color="auto" w:fill="FAFAFA"/>
+        </w:rPr>
+      </w:pPr>
+      <w:hyperlink r:id="rId8" w:history="1">
+        <w:r>
+          <w:rPr>
+            <w:rStyle w:val="Hipervnculo"/>
+            <w:rFonts w:ascii="Helvetica" w:hAnsi="Helvetica"/>
+            <w:sz w:val="18"/>
+            <w:szCs w:val="18"/>
+            <w:shd w:val="clear" w:color="auto" w:fill="FAFAFA"/>
+          </w:rPr>
+          <w:t>http://localhost:3800/api/home</w:t>
+        </w:r>
+      </w:hyperlink>
+      <w:r>
+        <w:rPr>
+          <w:rFonts w:ascii="Helvetica" w:hAnsi="Helvetica"/>
+          <w:color w:val="505050"/>
+          <w:sz w:val="18"/>
+          <w:szCs w:val="18"/>
+          <w:shd w:val="clear" w:color="auto" w:fill="FAFAFA"/>
+        </w:rPr>
+        <w:t xml:space="preserve"> </w:t>
+      </w:r>
+    </w:p>
+    <w:p>
+      <w:pPr>
+        <w:pStyle w:val="Prrafodelista"/>
+        <w:jc w:val="both"/>
+        <w:rPr>
+          <w:rFonts w:ascii="Helvetica" w:hAnsi="Helvetica"/>
+          <w:color w:val="505050"/>
+          <w:sz w:val="18"/>
+          <w:szCs w:val="18"/>
+          <w:shd w:val="clear" w:color="auto" w:fill="FAFAFA"/>
+        </w:rPr>
+      </w:pPr>
+    </w:p>
+    <w:p>
+      <w:pPr>
+        <w:pStyle w:val="Prrafodelista"/>
+        <w:jc w:val="both"/>
+        <w:rPr>
+          <w:lang w:val="es-ES"/>
+        </w:rPr>
+      </w:pPr>
+      <w:r>
+        <w:rPr>
+          <w:lang w:val="es-ES"/>
+        </w:rPr>
+        <w:t>{</w:t>
+      </w:r>
+    </w:p>
+    <w:p>
+      <w:pPr>
+        <w:pStyle w:val="Prrafodelista"/>
+        <w:jc w:val="both"/>
+        <w:rPr>
+          <w:lang w:val="es-ES"/>
+        </w:rPr>
+      </w:pPr>
+      <w:r>
+        <w:rPr>
+          <w:lang w:val="es-ES"/>
+        </w:rPr>
+        <w:t xml:space="preserve">    "</w:t>
+      </w:r>
+      <w:proofErr w:type="spellStart"/>
+      <w:r>
+        <w:rPr>
+          <w:lang w:val="es-ES"/>
+        </w:rPr>
+        <w:t>message</w:t>
+      </w:r>
+      <w:proofErr w:type="spellEnd"/>
+      <w:r>
+        <w:rPr>
+          <w:lang w:val="es-ES"/>
+        </w:rPr>
+        <w:t>": "Esto es una prueba en el home"</w:t>
+      </w:r>
+    </w:p>
+    <w:p>
+      <w:pPr>
+        <w:pStyle w:val="Prrafodelista"/>
+        <w:jc w:val="both"/>
+        <w:rPr>
+          <w:lang w:val="es-ES"/>
+        </w:rPr>
+      </w:pPr>
+      <w:r>
+        <w:rPr>
+          <w:lang w:val="es-ES"/>
+        </w:rPr>
+        <w:t>}</w:t>
       </w:r>
       <w:bookmarkStart w:id="0" w:name="_GoBack"/>
       <w:bookmarkEnd w:id="0"/>
     </w:p>
     <w:p>
       <w:pPr>
-        <w:shd w:val="clear" w:color="auto" w:fill="292A2B"/>
-        <w:spacing w:after="0" w:line="285" w:lineRule="atLeast"/>
-        <w:rPr>
-          <w:rFonts w:ascii="Consolas" w:eastAsia="Times New Roman" w:hAnsi="Consolas" w:cs="Consolas"/>
-          <w:color w:val="E6E6E6"/>
-          <w:sz w:val="21"/>
-          <w:szCs w:val="21"/>
-          <w:lang w:val="en-US" w:eastAsia="es-ES"/>
-        </w:rPr>
-      </w:pPr>
-      <w:r>
-        <w:rPr>
-          <w:rFonts w:ascii="Consolas" w:eastAsia="Times New Roman" w:hAnsi="Consolas" w:cs="Consolas"/>
-          <w:color w:val="E6E6E6"/>
-          <w:sz w:val="21"/>
-          <w:szCs w:val="21"/>
-          <w:lang w:val="en-US" w:eastAsia="es-ES"/>
-        </w:rPr>
-        <w:t>})</w:t>
-      </w:r>
-    </w:p>
-    <w:p>
-      <w:pPr>
-        <w:shd w:val="clear" w:color="auto" w:fill="292A2B"/>
-        <w:spacing w:after="0" w:line="285" w:lineRule="atLeast"/>
-        <w:rPr>
-          <w:rFonts w:ascii="Consolas" w:eastAsia="Times New Roman" w:hAnsi="Consolas" w:cs="Consolas"/>
-          <w:color w:val="E6E6E6"/>
-          <w:sz w:val="21"/>
-          <w:szCs w:val="21"/>
-          <w:lang w:val="en-US" w:eastAsia="es-ES"/>
-        </w:rPr>
-      </w:pPr>
-    </w:p>
-    <w:p>
-      <w:pPr>
-        <w:shd w:val="clear" w:color="auto" w:fill="292A2B"/>
-        <w:spacing w:after="0" w:line="285" w:lineRule="atLeast"/>
-        <w:rPr>
-          <w:rFonts w:ascii="Consolas" w:eastAsia="Times New Roman" w:hAnsi="Consolas" w:cs="Consolas"/>
-          <w:color w:val="E6E6E6"/>
-          <w:sz w:val="21"/>
-          <w:szCs w:val="21"/>
-          <w:lang w:val="en-US" w:eastAsia="es-ES"/>
-        </w:rPr>
-      </w:pPr>
-      <w:proofErr w:type="spellStart"/>
-      <w:r>
-        <w:rPr>
-          <w:rFonts w:ascii="Consolas" w:eastAsia="Times New Roman" w:hAnsi="Consolas" w:cs="Consolas"/>
-          <w:color w:val="B084EB"/>
-          <w:sz w:val="21"/>
-          <w:szCs w:val="21"/>
-          <w:lang w:val="en-US" w:eastAsia="es-ES"/>
-        </w:rPr>
-        <w:t>module</w:t>
-      </w:r>
-      <w:r>
-        <w:rPr>
-          <w:rFonts w:ascii="Consolas" w:eastAsia="Times New Roman" w:hAnsi="Consolas" w:cs="Consolas"/>
-          <w:color w:val="E6E6E6"/>
-          <w:sz w:val="21"/>
-          <w:szCs w:val="21"/>
-          <w:lang w:val="en-US" w:eastAsia="es-ES"/>
-        </w:rPr>
-        <w:t>.</w:t>
-      </w:r>
-      <w:r>
-        <w:rPr>
-          <w:rFonts w:ascii="Consolas" w:eastAsia="Times New Roman" w:hAnsi="Consolas" w:cs="Consolas"/>
-          <w:color w:val="B084EB"/>
-          <w:sz w:val="21"/>
-          <w:szCs w:val="21"/>
-          <w:lang w:val="en-US" w:eastAsia="es-ES"/>
-        </w:rPr>
-        <w:t>exports</w:t>
-      </w:r>
-      <w:proofErr w:type="spellEnd"/>
-      <w:r>
-        <w:rPr>
-          <w:rFonts w:ascii="Consolas" w:eastAsia="Times New Roman" w:hAnsi="Consolas" w:cs="Consolas"/>
-          <w:color w:val="E6E6E6"/>
-          <w:sz w:val="21"/>
-          <w:szCs w:val="21"/>
-          <w:lang w:val="en-US" w:eastAsia="es-ES"/>
-        </w:rPr>
-        <w:t xml:space="preserve"> = </w:t>
-      </w:r>
-      <w:proofErr w:type="spellStart"/>
-      <w:proofErr w:type="gramStart"/>
-      <w:r>
-        <w:rPr>
-          <w:rFonts w:ascii="Consolas" w:eastAsia="Times New Roman" w:hAnsi="Consolas" w:cs="Consolas"/>
-          <w:color w:val="FF9AC1"/>
-          <w:sz w:val="21"/>
-          <w:szCs w:val="21"/>
-          <w:lang w:val="en-US" w:eastAsia="es-ES"/>
-        </w:rPr>
-        <w:t>mongoose</w:t>
-      </w:r>
-      <w:r>
-        <w:rPr>
-          <w:rFonts w:ascii="Consolas" w:eastAsia="Times New Roman" w:hAnsi="Consolas" w:cs="Consolas"/>
-          <w:color w:val="E6E6E6"/>
-          <w:sz w:val="21"/>
-          <w:szCs w:val="21"/>
-          <w:lang w:val="en-US" w:eastAsia="es-ES"/>
-        </w:rPr>
-        <w:t>.</w:t>
-      </w:r>
-      <w:r>
-        <w:rPr>
-          <w:rFonts w:ascii="Consolas" w:eastAsia="Times New Roman" w:hAnsi="Consolas" w:cs="Consolas"/>
-          <w:color w:val="6FC1FF"/>
-          <w:sz w:val="21"/>
-          <w:szCs w:val="21"/>
-          <w:lang w:val="en-US" w:eastAsia="es-ES"/>
-        </w:rPr>
-        <w:t>model</w:t>
-      </w:r>
-      <w:proofErr w:type="spellEnd"/>
-      <w:r>
-        <w:rPr>
-          <w:rFonts w:ascii="Consolas" w:eastAsia="Times New Roman" w:hAnsi="Consolas" w:cs="Consolas"/>
-          <w:color w:val="E6E6E6"/>
-          <w:sz w:val="21"/>
-          <w:szCs w:val="21"/>
-          <w:lang w:val="en-US" w:eastAsia="es-ES"/>
-        </w:rPr>
-        <w:t>(</w:t>
-      </w:r>
-      <w:proofErr w:type="gramEnd"/>
-      <w:r>
-        <w:rPr>
-          <w:rFonts w:ascii="Consolas" w:eastAsia="Times New Roman" w:hAnsi="Consolas" w:cs="Consolas"/>
-          <w:color w:val="19F9D8"/>
-          <w:sz w:val="21"/>
-          <w:szCs w:val="21"/>
-          <w:lang w:val="en-US" w:eastAsia="es-ES"/>
-        </w:rPr>
-        <w:t>'Follow'</w:t>
-      </w:r>
-      <w:r>
-        <w:rPr>
-          <w:rFonts w:ascii="Consolas" w:eastAsia="Times New Roman" w:hAnsi="Consolas" w:cs="Consolas"/>
-          <w:color w:val="E6E6E6"/>
-          <w:sz w:val="21"/>
-          <w:szCs w:val="21"/>
-          <w:lang w:val="en-US" w:eastAsia="es-ES"/>
-        </w:rPr>
-        <w:t xml:space="preserve">, </w:t>
-      </w:r>
-      <w:proofErr w:type="spellStart"/>
-      <w:r>
-        <w:rPr>
-          <w:rFonts w:ascii="Consolas" w:eastAsia="Times New Roman" w:hAnsi="Consolas" w:cs="Consolas"/>
-          <w:color w:val="E6E6E6"/>
-          <w:sz w:val="21"/>
-          <w:szCs w:val="21"/>
-          <w:lang w:val="en-US" w:eastAsia="es-ES"/>
-        </w:rPr>
-        <w:t>FollowSchema</w:t>
-      </w:r>
-      <w:proofErr w:type="spellEnd"/>
-      <w:r>
-        <w:rPr>
-          <w:rFonts w:ascii="Consolas" w:eastAsia="Times New Roman" w:hAnsi="Consolas" w:cs="Consolas"/>
-          <w:color w:val="E6E6E6"/>
-          <w:sz w:val="21"/>
-          <w:szCs w:val="21"/>
-          <w:lang w:val="en-US" w:eastAsia="es-ES"/>
-        </w:rPr>
-        <w:t>);</w:t>
-      </w:r>
-    </w:p>
-    <w:p>
-      <w:pPr>
+        <w:pStyle w:val="Prrafodelista"/>
         <w:jc w:val="both"/>
         <w:rPr>
-          <w:b/>
-          <w:lang w:val="en-US"/>
-        </w:rPr>
-      </w:pPr>
-    </w:p>
-    <w:p>
-      <w:pPr>
+          <w:lang w:val="es-ES"/>
+        </w:rPr>
+      </w:pPr>
+    </w:p>
+    <w:p>
+      <w:pPr>
+        <w:pStyle w:val="Prrafodelista"/>
+        <w:numPr>
+          <w:ilvl w:val="0"/>
+          <w:numId w:val="4"/>
+        </w:numPr>
         <w:jc w:val="both"/>
         <w:rPr>
-          <w:lang w:val="en-US"/>
+          <w:lang w:val="es-ES"/>
+        </w:rPr>
+      </w:pPr>
+    </w:p>
+    <w:p>
+      <w:pPr>
+        <w:jc w:val="both"/>
+        <w:rPr>
+          <w:lang w:val="es-ES"/>
+        </w:rPr>
+      </w:pPr>
+    </w:p>
+    <w:p>
+      <w:pPr>
+        <w:jc w:val="both"/>
+        <w:rPr>
+          <w:lang w:val="es-ES"/>
+        </w:rPr>
+      </w:pPr>
+    </w:p>
+    <w:p>
+      <w:pPr>
+        <w:jc w:val="both"/>
+        <w:rPr>
+          <w:lang w:val="es-ES"/>
         </w:rPr>
       </w:pPr>
     </w:p>
@@ -12334,7 +15575,7 @@
         <w:ind w:left="360"/>
         <w:jc w:val="both"/>
         <w:rPr>
-          <w:lang w:val="en-US"/>
+          <w:lang w:val="es-ES"/>
         </w:rPr>
       </w:pPr>
     </w:p>
@@ -12343,16 +15584,7 @@
         <w:ind w:left="360"/>
         <w:jc w:val="both"/>
         <w:rPr>
-          <w:lang w:val="en-US"/>
-        </w:rPr>
-      </w:pPr>
-    </w:p>
-    <w:p>
-      <w:pPr>
-        <w:ind w:left="360"/>
-        <w:jc w:val="both"/>
-        <w:rPr>
-          <w:lang w:val="en-US"/>
+          <w:lang w:val="es-ES"/>
         </w:rPr>
       </w:pPr>
     </w:p>
@@ -12458,10 +15690,10 @@
     </w:lvl>
   </w:abstractNum>
   <w:abstractNum w:abstractNumId="1">
-    <w:nsid w:val="33D248D6"/>
+    <w:nsid w:val="2FA343D6"/>
     <w:multiLevelType w:val="hybridMultilevel"/>
-    <w:tmpl w:val="6288617C"/>
-    <w:lvl w:ilvl="0" w:tplc="BE4AABB8">
+    <w:tmpl w:val="1578EE70"/>
+    <w:lvl w:ilvl="0" w:tplc="2BDE49D0">
       <w:start w:val="1"/>
       <w:numFmt w:val="lowerLetter"/>
       <w:lvlText w:val="%1-"/>
@@ -12547,10 +15779,10 @@
     </w:lvl>
   </w:abstractNum>
   <w:abstractNum w:abstractNumId="2">
-    <w:nsid w:val="52F368B2"/>
+    <w:nsid w:val="33D248D6"/>
     <w:multiLevelType w:val="hybridMultilevel"/>
-    <w:tmpl w:val="B4F215E4"/>
-    <w:lvl w:ilvl="0" w:tplc="E73A3048">
+    <w:tmpl w:val="6288617C"/>
+    <w:lvl w:ilvl="0" w:tplc="BE4AABB8">
       <w:start w:val="1"/>
       <w:numFmt w:val="lowerLetter"/>
       <w:lvlText w:val="%1-"/>
@@ -12635,14 +15867,106 @@
       </w:pPr>
     </w:lvl>
   </w:abstractNum>
+  <w:abstractNum w:abstractNumId="3">
+    <w:nsid w:val="52F368B2"/>
+    <w:multiLevelType w:val="hybridMultilevel"/>
+    <w:tmpl w:val="B4F215E4"/>
+    <w:lvl w:ilvl="0" w:tplc="E73A3048">
+      <w:start w:val="1"/>
+      <w:numFmt w:val="lowerLetter"/>
+      <w:lvlText w:val="%1-"/>
+      <w:lvlJc w:val="left"/>
+      <w:pPr>
+        <w:ind w:left="720" w:hanging="360"/>
+      </w:pPr>
+      <w:rPr>
+        <w:rFonts w:hint="default"/>
+      </w:rPr>
+    </w:lvl>
+    <w:lvl w:ilvl="1" w:tplc="0C0A0019" w:tentative="1">
+      <w:start w:val="1"/>
+      <w:numFmt w:val="lowerLetter"/>
+      <w:lvlText w:val="%2."/>
+      <w:lvlJc w:val="left"/>
+      <w:pPr>
+        <w:ind w:left="1440" w:hanging="360"/>
+      </w:pPr>
+    </w:lvl>
+    <w:lvl w:ilvl="2" w:tplc="0C0A001B" w:tentative="1">
+      <w:start w:val="1"/>
+      <w:numFmt w:val="lowerRoman"/>
+      <w:lvlText w:val="%3."/>
+      <w:lvlJc w:val="right"/>
+      <w:pPr>
+        <w:ind w:left="2160" w:hanging="180"/>
+      </w:pPr>
+    </w:lvl>
+    <w:lvl w:ilvl="3" w:tplc="0C0A000F" w:tentative="1">
+      <w:start w:val="1"/>
+      <w:numFmt w:val="decimal"/>
+      <w:lvlText w:val="%4."/>
+      <w:lvlJc w:val="left"/>
+      <w:pPr>
+        <w:ind w:left="2880" w:hanging="360"/>
+      </w:pPr>
+    </w:lvl>
+    <w:lvl w:ilvl="4" w:tplc="0C0A0019" w:tentative="1">
+      <w:start w:val="1"/>
+      <w:numFmt w:val="lowerLetter"/>
+      <w:lvlText w:val="%5."/>
+      <w:lvlJc w:val="left"/>
+      <w:pPr>
+        <w:ind w:left="3600" w:hanging="360"/>
+      </w:pPr>
+    </w:lvl>
+    <w:lvl w:ilvl="5" w:tplc="0C0A001B" w:tentative="1">
+      <w:start w:val="1"/>
+      <w:numFmt w:val="lowerRoman"/>
+      <w:lvlText w:val="%6."/>
+      <w:lvlJc w:val="right"/>
+      <w:pPr>
+        <w:ind w:left="4320" w:hanging="180"/>
+      </w:pPr>
+    </w:lvl>
+    <w:lvl w:ilvl="6" w:tplc="0C0A000F" w:tentative="1">
+      <w:start w:val="1"/>
+      <w:numFmt w:val="decimal"/>
+      <w:lvlText w:val="%7."/>
+      <w:lvlJc w:val="left"/>
+      <w:pPr>
+        <w:ind w:left="5040" w:hanging="360"/>
+      </w:pPr>
+    </w:lvl>
+    <w:lvl w:ilvl="7" w:tplc="0C0A0019" w:tentative="1">
+      <w:start w:val="1"/>
+      <w:numFmt w:val="lowerLetter"/>
+      <w:lvlText w:val="%8."/>
+      <w:lvlJc w:val="left"/>
+      <w:pPr>
+        <w:ind w:left="5760" w:hanging="360"/>
+      </w:pPr>
+    </w:lvl>
+    <w:lvl w:ilvl="8" w:tplc="0C0A001B" w:tentative="1">
+      <w:start w:val="1"/>
+      <w:numFmt w:val="lowerRoman"/>
+      <w:lvlText w:val="%9."/>
+      <w:lvlJc w:val="right"/>
+      <w:pPr>
+        <w:ind w:left="6480" w:hanging="180"/>
+      </w:pPr>
+    </w:lvl>
+  </w:abstractNum>
   <w:num w:numId="1">
     <w:abstractNumId w:val="0"/>
   </w:num>
   <w:num w:numId="2">
-    <w:abstractNumId w:val="1"/>
+    <w:abstractNumId w:val="2"/>
   </w:num>
   <w:num w:numId="3">
-    <w:abstractNumId w:val="2"/>
+    <w:abstractNumId w:val="3"/>
+  </w:num>
+  <w:num w:numId="4">
+    <w:abstractNumId w:val="1"/>
   </w:num>
 </w:numbering>
 </file>

</xml_diff>